<commit_message>
Atualização do Documento de Casos de Uso Ágil
Co-Authored-By: Gustavo Mansur <gurmansur@gmail.com>
Co-Authored-By: Kaique Salandim <111712583+KaiqueSalandim@users.noreply.github.com>
Co-Authored-By: Felipe Cremonesi <115568321+felipecremonesi@users.noreply.github.com>
Co-Authored-By: RonnyLucas <30302007+RonnyLucas@users.noreply.github.com>
</commit_message>
<xml_diff>
--- a/Proj01 - ChamaWeb/documentacao/Casos de Uso, Cenários, Estimativa de Esforços e Sprints de Desenvolvimento - Chamaweb.docx
+++ b/Proj01 - ChamaWeb/documentacao/Casos de Uso, Cenários, Estimativa de Esforços e Sprints de Desenvolvimento - Chamaweb.docx
@@ -222,7 +222,34 @@
           <w:vertAlign w:val="baseline"/>
           <w:rtl w:val="0"/>
         </w:rPr>
-        <w:t xml:space="preserve">Versão 1.0</w:t>
+        <w:t xml:space="preserve">Versão </w:t>
+      </w:r>
+      <w:r>
+        <w:rPr>
+          <w:rFonts w:ascii="Arial" w:cs="Arial" w:eastAsia="Arial" w:hAnsi="Arial"/>
+          <w:b w:val="1"/>
+          <w:sz w:val="32"/>
+          <w:szCs w:val="32"/>
+          <w:rtl w:val="0"/>
+        </w:rPr>
+        <w:t xml:space="preserve">2</w:t>
+      </w:r>
+      <w:r>
+        <w:rPr>
+          <w:rFonts w:ascii="Arial" w:cs="Arial" w:eastAsia="Arial" w:hAnsi="Arial"/>
+          <w:b w:val="1"/>
+          <w:i w:val="0"/>
+          <w:smallCaps w:val="0"/>
+          <w:strike w:val="0"/>
+          <w:color w:val="000000"/>
+          <w:sz w:val="32"/>
+          <w:szCs w:val="32"/>
+          <w:u w:val="none"/>
+          <w:shd w:fill="auto" w:val="clear"/>
+          <w:vertAlign w:val="baseline"/>
+          <w:rtl w:val="0"/>
+        </w:rPr>
+        <w:t xml:space="preserve">.0</w:t>
       </w:r>
       <w:r>
         <w:rPr>
@@ -913,7 +940,7 @@
               <w:rPr>
                 <w:rtl w:val="0"/>
               </w:rPr>
-              <w:t xml:space="preserve">20/08/2023</w:t>
+              <w:t xml:space="preserve">21/08/2023</w:t>
             </w:r>
           </w:p>
         </w:tc>
@@ -18101,7 +18128,7 @@
                     <w:rPr>
                       <w:rtl w:val="0"/>
                     </w:rPr>
-                    <w:t xml:space="preserve">INT</w:t>
+                    <w:t xml:space="preserve">VARCHAR(100)</w:t>
                   </w:r>
                 </w:p>
               </w:tc>
@@ -18150,7 +18177,7 @@
                     <w:rPr>
                       <w:rtl w:val="0"/>
                     </w:rPr>
-                    <w:t xml:space="preserve">INT</w:t>
+                    <w:t xml:space="preserve">VARCHAR(100)</w:t>
                   </w:r>
                 </w:p>
               </w:tc>
@@ -28583,28 +28610,29 @@
     <w:tbl>
       <w:tblPr>
         <w:tblStyle w:val="Table43"/>
-        <w:tblW w:w="8788.999999999998" w:type="dxa"/>
+        <w:tblW w:w="8805.0" w:type="dxa"/>
         <w:jc w:val="left"/>
         <w:tblLayout w:type="fixed"/>
         <w:tblLook w:val="0000"/>
       </w:tblPr>
       <w:tblGrid>
-        <w:gridCol w:w="3969"/>
-        <w:gridCol w:w="2127"/>
-        <w:gridCol w:w="1559"/>
-        <w:gridCol w:w="1134"/>
+        <w:gridCol w:w="3975"/>
+        <w:gridCol w:w="2400"/>
+        <w:gridCol w:w="1290"/>
+        <w:gridCol w:w="1140"/>
         <w:tblGridChange w:id="0">
           <w:tblGrid>
-            <w:gridCol w:w="3969"/>
-            <w:gridCol w:w="2127"/>
-            <w:gridCol w:w="1559"/>
-            <w:gridCol w:w="1134"/>
+            <w:gridCol w:w="3975"/>
+            <w:gridCol w:w="2400"/>
+            <w:gridCol w:w="1290"/>
+            <w:gridCol w:w="1140"/>
           </w:tblGrid>
         </w:tblGridChange>
       </w:tblGrid>
       <w:tr>
         <w:trPr>
           <w:cantSplit w:val="0"/>
+          <w:trHeight w:val="200" w:hRule="atLeast"/>
           <w:tblHeader w:val="0"/>
         </w:trPr>
         <w:tc>
@@ -28673,6 +28701,7 @@
         </w:tc>
         <w:tc>
           <w:tcPr>
+            <w:gridSpan w:val="3"/>
             <w:tcBorders>
               <w:top w:color="000000" w:space="0" w:sz="6" w:val="single"/>
               <w:left w:color="000000" w:space="0" w:sz="6" w:val="single"/>
@@ -28698,8 +28727,13 @@
               <w:ind w:left="0" w:right="0" w:firstLine="0"/>
               <w:jc w:val="center"/>
               <w:rPr>
+                <w:color w:val="ffffff"/>
+              </w:rPr>
+            </w:pPr>
+            <w:r>
+              <w:rPr>
                 <w:rFonts w:ascii="Times New Roman" w:cs="Times New Roman" w:eastAsia="Times New Roman" w:hAnsi="Times New Roman"/>
-                <w:b w:val="0"/>
+                <w:b w:val="1"/>
                 <w:i w:val="0"/>
                 <w:smallCaps w:val="0"/>
                 <w:strike w:val="0"/>
@@ -28709,21 +28743,6 @@
                 <w:u w:val="none"/>
                 <w:shd w:fill="auto" w:val="clear"/>
                 <w:vertAlign w:val="baseline"/>
-              </w:rPr>
-            </w:pPr>
-            <w:r>
-              <w:rPr>
-                <w:rFonts w:ascii="Times New Roman" w:cs="Times New Roman" w:eastAsia="Times New Roman" w:hAnsi="Times New Roman"/>
-                <w:b w:val="1"/>
-                <w:i w:val="0"/>
-                <w:smallCaps w:val="0"/>
-                <w:strike w:val="0"/>
-                <w:color w:val="ffffff"/>
-                <w:sz w:val="20"/>
-                <w:szCs w:val="20"/>
-                <w:u w:val="none"/>
-                <w:shd w:fill="auto" w:val="clear"/>
-                <w:vertAlign w:val="baseline"/>
                 <w:rtl w:val="0"/>
               </w:rPr>
               <w:t xml:space="preserve">Equipe Responsável</w:t>
@@ -28735,6 +28754,13 @@
             </w:r>
           </w:p>
         </w:tc>
+      </w:tr>
+      <w:tr>
+        <w:trPr>
+          <w:cantSplit w:val="0"/>
+          <w:trHeight w:val="200" w:hRule="atLeast"/>
+          <w:tblHeader w:val="0"/>
+        </w:trPr>
         <w:tc>
           <w:tcPr>
             <w:tcBorders>
@@ -28763,7 +28789,7 @@
               <w:jc w:val="center"/>
               <w:rPr>
                 <w:rFonts w:ascii="Times New Roman" w:cs="Times New Roman" w:eastAsia="Times New Roman" w:hAnsi="Times New Roman"/>
-                <w:b w:val="0"/>
+                <w:b w:val="1"/>
                 <w:i w:val="0"/>
                 <w:smallCaps w:val="0"/>
                 <w:strike w:val="0"/>
@@ -28777,23 +28803,6 @@
             </w:pPr>
             <w:r>
               <w:rPr>
-                <w:rFonts w:ascii="Times New Roman" w:cs="Times New Roman" w:eastAsia="Times New Roman" w:hAnsi="Times New Roman"/>
-                <w:b w:val="1"/>
-                <w:i w:val="0"/>
-                <w:smallCaps w:val="0"/>
-                <w:strike w:val="0"/>
-                <w:color w:val="ffffff"/>
-                <w:sz w:val="20"/>
-                <w:szCs w:val="20"/>
-                <w:u w:val="none"/>
-                <w:shd w:fill="auto" w:val="clear"/>
-                <w:vertAlign w:val="baseline"/>
-                <w:rtl w:val="0"/>
-              </w:rPr>
-              <w:t xml:space="preserve">Desenvolvido?</w:t>
-            </w:r>
-            <w:r>
-              <w:rPr>
                 <w:rtl w:val="0"/>
               </w:rPr>
             </w:r>
@@ -28805,7 +28814,6 @@
               <w:top w:color="000000" w:space="0" w:sz="6" w:val="single"/>
               <w:left w:color="000000" w:space="0" w:sz="6" w:val="single"/>
               <w:bottom w:color="000000" w:space="0" w:sz="6" w:val="single"/>
-              <w:right w:color="000000" w:space="0" w:sz="6" w:val="single"/>
             </w:tcBorders>
             <w:shd w:fill="000000" w:val="clear"/>
             <w:vAlign w:val="top"/>
@@ -28828,7 +28836,7 @@
               <w:jc w:val="center"/>
               <w:rPr>
                 <w:rFonts w:ascii="Times New Roman" w:cs="Times New Roman" w:eastAsia="Times New Roman" w:hAnsi="Times New Roman"/>
-                <w:b w:val="0"/>
+                <w:b w:val="1"/>
                 <w:i w:val="0"/>
                 <w:smallCaps w:val="0"/>
                 <w:strike w:val="0"/>
@@ -28842,6 +28850,47 @@
             </w:pPr>
             <w:r>
               <w:rPr>
+                <w:b w:val="1"/>
+                <w:color w:val="ffffff"/>
+                <w:rtl w:val="0"/>
+              </w:rPr>
+              <w:t xml:space="preserve">Desenvolvimento</w:t>
+            </w:r>
+            <w:r>
+              <w:rPr>
+                <w:rtl w:val="0"/>
+              </w:rPr>
+            </w:r>
+          </w:p>
+        </w:tc>
+        <w:tc>
+          <w:tcPr>
+            <w:gridSpan w:val="2"/>
+            <w:tcBorders>
+              <w:top w:color="000000" w:space="0" w:sz="6" w:val="single"/>
+              <w:left w:color="000000" w:space="0" w:sz="6" w:val="single"/>
+              <w:bottom w:color="000000" w:space="0" w:sz="6" w:val="single"/>
+            </w:tcBorders>
+            <w:shd w:fill="000000" w:val="clear"/>
+            <w:vAlign w:val="top"/>
+          </w:tcPr>
+          <w:p>
+            <w:pPr>
+              <w:keepNext w:val="0"/>
+              <w:keepLines w:val="1"/>
+              <w:widowControl w:val="0"/>
+              <w:pBdr>
+                <w:top w:space="0" w:sz="0" w:val="nil"/>
+                <w:left w:space="0" w:sz="0" w:val="nil"/>
+                <w:bottom w:space="0" w:sz="0" w:val="nil"/>
+                <w:right w:space="0" w:sz="0" w:val="nil"/>
+                <w:between w:space="0" w:sz="0" w:val="nil"/>
+              </w:pBdr>
+              <w:shd w:fill="auto" w:val="clear"/>
+              <w:spacing w:after="120" w:before="0" w:line="240" w:lineRule="auto"/>
+              <w:ind w:left="0" w:right="0" w:firstLine="0"/>
+              <w:jc w:val="center"/>
+              <w:rPr>
                 <w:rFonts w:ascii="Times New Roman" w:cs="Times New Roman" w:eastAsia="Times New Roman" w:hAnsi="Times New Roman"/>
                 <w:b w:val="1"/>
                 <w:i w:val="0"/>
@@ -28853,9 +28902,15 @@
                 <w:u w:val="none"/>
                 <w:shd w:fill="auto" w:val="clear"/>
                 <w:vertAlign w:val="baseline"/>
-                <w:rtl w:val="0"/>
-              </w:rPr>
-              <w:t xml:space="preserve">Testado?</w:t>
+              </w:rPr>
+            </w:pPr>
+            <w:r>
+              <w:rPr>
+                <w:b w:val="1"/>
+                <w:color w:val="ffffff"/>
+                <w:rtl w:val="0"/>
+              </w:rPr>
+              <w:t xml:space="preserve">Testes</w:t>
             </w:r>
             <w:r>
               <w:rPr>
@@ -28868,6 +28923,7 @@
       <w:tr>
         <w:trPr>
           <w:cantSplit w:val="0"/>
+          <w:trHeight w:val="200" w:hRule="atLeast"/>
           <w:tblHeader w:val="0"/>
         </w:trPr>
         <w:tc>
@@ -28969,6 +29025,7 @@
         </w:tc>
         <w:tc>
           <w:tcPr>
+            <w:gridSpan w:val="2"/>
             <w:tcBorders>
               <w:top w:color="000000" w:space="0" w:sz="6" w:val="single"/>
               <w:left w:color="000000" w:space="0" w:sz="6" w:val="single"/>
@@ -28978,20 +29035,40 @@
           </w:tcPr>
           <w:p>
             <w:pPr>
-              <w:keepNext w:val="0"/>
-              <w:keepLines w:val="0"/>
-              <w:widowControl w:val="0"/>
-              <w:pBdr>
-                <w:top w:space="0" w:sz="0" w:val="nil"/>
-                <w:left w:space="0" w:sz="0" w:val="nil"/>
-                <w:bottom w:space="0" w:sz="0" w:val="nil"/>
-                <w:right w:space="0" w:sz="0" w:val="nil"/>
-                <w:between w:space="0" w:sz="0" w:val="nil"/>
-              </w:pBdr>
-              <w:shd w:fill="auto" w:val="clear"/>
-              <w:spacing w:after="0" w:before="80" w:line="240" w:lineRule="auto"/>
-              <w:ind w:left="0" w:right="0" w:firstLine="0"/>
-              <w:jc w:val="center"/>
+              <w:spacing w:before="80" w:lineRule="auto"/>
+              <w:rPr/>
+            </w:pPr>
+            <w:r>
+              <w:rPr>
+                <w:rtl w:val="0"/>
+              </w:rPr>
+              <w:t xml:space="preserve">Pedro/Lucas/Magrão</w:t>
+            </w:r>
+          </w:p>
+        </w:tc>
+      </w:tr>
+      <w:tr>
+        <w:trPr>
+          <w:cantSplit w:val="0"/>
+          <w:trHeight w:val="200" w:hRule="atLeast"/>
+          <w:tblHeader w:val="0"/>
+        </w:trPr>
+        <w:tc>
+          <w:tcPr>
+            <w:tcBorders>
+              <w:top w:color="000000" w:space="0" w:sz="6" w:val="single"/>
+              <w:left w:color="000000" w:space="0" w:sz="6" w:val="single"/>
+              <w:bottom w:color="000000" w:space="0" w:sz="6" w:val="single"/>
+            </w:tcBorders>
+            <w:vAlign w:val="top"/>
+          </w:tcPr>
+          <w:p>
+            <w:pPr>
+              <w:tabs>
+                <w:tab w:val="right" w:leader="none" w:pos="12000"/>
+              </w:tabs>
+              <w:spacing w:before="60" w:lineRule="auto"/>
+              <w:ind w:left="360" w:firstLine="0"/>
               <w:rPr>
                 <w:rFonts w:ascii="Times New Roman" w:cs="Times New Roman" w:eastAsia="Times New Roman" w:hAnsi="Times New Roman"/>
                 <w:b w:val="0"/>
@@ -29008,6 +29085,90 @@
             </w:pPr>
             <w:r>
               <w:rPr>
+                <w:rFonts w:ascii="Arial" w:cs="Arial" w:eastAsia="Arial" w:hAnsi="Arial"/>
+                <w:sz w:val="22"/>
+                <w:szCs w:val="22"/>
+                <w:rtl w:val="0"/>
+              </w:rPr>
+              <w:t xml:space="preserve">Abrir Chamado</w:t>
+            </w:r>
+            <w:r>
+              <w:rPr>
+                <w:rtl w:val="0"/>
+              </w:rPr>
+            </w:r>
+          </w:p>
+        </w:tc>
+        <w:tc>
+          <w:tcPr>
+            <w:tcBorders>
+              <w:top w:color="000000" w:space="0" w:sz="6" w:val="single"/>
+              <w:left w:color="000000" w:space="0" w:sz="6" w:val="single"/>
+              <w:bottom w:color="000000" w:space="0" w:sz="6" w:val="single"/>
+            </w:tcBorders>
+            <w:vAlign w:val="top"/>
+          </w:tcPr>
+          <w:p>
+            <w:pPr>
+              <w:keepLines w:val="1"/>
+              <w:spacing w:after="120" w:lineRule="auto"/>
+              <w:rPr/>
+            </w:pPr>
+            <w:r>
+              <w:rPr>
+                <w:rtl w:val="0"/>
+              </w:rPr>
+              <w:t xml:space="preserve">Gabryel/Gustavo</w:t>
+            </w:r>
+          </w:p>
+        </w:tc>
+        <w:tc>
+          <w:tcPr>
+            <w:gridSpan w:val="2"/>
+            <w:tcBorders>
+              <w:top w:color="000000" w:space="0" w:sz="6" w:val="single"/>
+              <w:left w:color="000000" w:space="0" w:sz="6" w:val="single"/>
+              <w:bottom w:color="000000" w:space="0" w:sz="6" w:val="single"/>
+            </w:tcBorders>
+            <w:vAlign w:val="top"/>
+          </w:tcPr>
+          <w:p>
+            <w:pPr>
+              <w:spacing w:before="80" w:lineRule="auto"/>
+              <w:rPr/>
+            </w:pPr>
+            <w:r>
+              <w:rPr>
+                <w:rtl w:val="0"/>
+              </w:rPr>
+              <w:t xml:space="preserve">Pedro/Lucas/Magrão</w:t>
+            </w:r>
+          </w:p>
+        </w:tc>
+      </w:tr>
+      <w:tr>
+        <w:trPr>
+          <w:cantSplit w:val="0"/>
+          <w:trHeight w:val="200" w:hRule="atLeast"/>
+          <w:tblHeader w:val="0"/>
+        </w:trPr>
+        <w:tc>
+          <w:tcPr>
+            <w:tcBorders>
+              <w:top w:color="000000" w:space="0" w:sz="6" w:val="single"/>
+              <w:left w:color="000000" w:space="0" w:sz="6" w:val="single"/>
+              <w:bottom w:color="000000" w:space="0" w:sz="6" w:val="single"/>
+            </w:tcBorders>
+            <w:vAlign w:val="top"/>
+          </w:tcPr>
+          <w:p>
+            <w:pPr>
+              <w:tabs>
+                <w:tab w:val="right" w:leader="none" w:pos="12000"/>
+              </w:tabs>
+              <w:spacing w:before="60" w:lineRule="auto"/>
+              <w:ind w:left="360" w:firstLine="0"/>
+              <w:rPr>
                 <w:rFonts w:ascii="Times New Roman" w:cs="Times New Roman" w:eastAsia="Times New Roman" w:hAnsi="Times New Roman"/>
                 <w:b w:val="0"/>
                 <w:i w:val="0"/>
@@ -29019,9 +29180,21 @@
                 <w:u w:val="none"/>
                 <w:shd w:fill="auto" w:val="clear"/>
                 <w:vertAlign w:val="baseline"/>
-                <w:rtl w:val="0"/>
-              </w:rPr>
-              <w:t xml:space="preserve">Não/Sim</w:t>
+              </w:rPr>
+            </w:pPr>
+            <w:r>
+              <w:rPr>
+                <w:rFonts w:ascii="Arial" w:cs="Arial" w:eastAsia="Arial" w:hAnsi="Arial"/>
+                <w:sz w:val="22"/>
+                <w:szCs w:val="22"/>
+                <w:rtl w:val="0"/>
+              </w:rPr>
+              <w:t xml:space="preserve">Avaliar Chamado</w:t>
+            </w:r>
+            <w:r>
+              <w:rPr>
+                <w:rtl w:val="0"/>
+              </w:rPr>
             </w:r>
           </w:p>
         </w:tc>
@@ -29031,26 +29204,13 @@
               <w:top w:color="000000" w:space="0" w:sz="6" w:val="single"/>
               <w:left w:color="000000" w:space="0" w:sz="6" w:val="single"/>
               <w:bottom w:color="000000" w:space="0" w:sz="6" w:val="single"/>
-              <w:right w:color="000000" w:space="0" w:sz="6" w:val="single"/>
             </w:tcBorders>
             <w:vAlign w:val="top"/>
           </w:tcPr>
           <w:p>
             <w:pPr>
-              <w:keepNext w:val="0"/>
-              <w:keepLines w:val="0"/>
-              <w:widowControl w:val="0"/>
-              <w:pBdr>
-                <w:top w:space="0" w:sz="0" w:val="nil"/>
-                <w:left w:space="0" w:sz="0" w:val="nil"/>
-                <w:bottom w:space="0" w:sz="0" w:val="nil"/>
-                <w:right w:space="0" w:sz="0" w:val="nil"/>
-                <w:between w:space="0" w:sz="0" w:val="nil"/>
-              </w:pBdr>
-              <w:shd w:fill="auto" w:val="clear"/>
-              <w:spacing w:after="0" w:before="80" w:line="240" w:lineRule="auto"/>
-              <w:ind w:left="0" w:right="0" w:firstLine="0"/>
-              <w:jc w:val="center"/>
+              <w:keepLines w:val="1"/>
+              <w:spacing w:after="120" w:lineRule="auto"/>
               <w:rPr>
                 <w:rFonts w:ascii="Times New Roman" w:cs="Times New Roman" w:eastAsia="Times New Roman" w:hAnsi="Times New Roman"/>
                 <w:b w:val="0"/>
@@ -29067,6 +29227,497 @@
             </w:pPr>
             <w:r>
               <w:rPr>
+                <w:rtl w:val="0"/>
+              </w:rPr>
+              <w:t xml:space="preserve">Gabryel/Gustavo</w:t>
+            </w:r>
+            <w:r>
+              <w:rPr>
+                <w:rtl w:val="0"/>
+              </w:rPr>
+            </w:r>
+          </w:p>
+        </w:tc>
+        <w:tc>
+          <w:tcPr>
+            <w:gridSpan w:val="2"/>
+            <w:tcBorders>
+              <w:top w:color="000000" w:space="0" w:sz="6" w:val="single"/>
+              <w:left w:color="000000" w:space="0" w:sz="6" w:val="single"/>
+              <w:bottom w:color="000000" w:space="0" w:sz="6" w:val="single"/>
+            </w:tcBorders>
+            <w:vAlign w:val="top"/>
+          </w:tcPr>
+          <w:p>
+            <w:pPr>
+              <w:spacing w:before="80" w:lineRule="auto"/>
+              <w:rPr/>
+            </w:pPr>
+            <w:r>
+              <w:rPr>
+                <w:rtl w:val="0"/>
+              </w:rPr>
+              <w:t xml:space="preserve">Pedro/Lucas/Magrão</w:t>
+            </w:r>
+          </w:p>
+        </w:tc>
+      </w:tr>
+      <w:tr>
+        <w:trPr>
+          <w:cantSplit w:val="0"/>
+          <w:trHeight w:val="200" w:hRule="atLeast"/>
+          <w:tblHeader w:val="0"/>
+        </w:trPr>
+        <w:tc>
+          <w:tcPr>
+            <w:tcBorders>
+              <w:top w:color="000000" w:space="0" w:sz="6" w:val="single"/>
+              <w:left w:color="000000" w:space="0" w:sz="6" w:val="single"/>
+              <w:bottom w:color="000000" w:space="0" w:sz="6" w:val="single"/>
+            </w:tcBorders>
+            <w:vAlign w:val="top"/>
+          </w:tcPr>
+          <w:p>
+            <w:pPr>
+              <w:tabs>
+                <w:tab w:val="right" w:leader="none" w:pos="12000"/>
+              </w:tabs>
+              <w:spacing w:before="60" w:lineRule="auto"/>
+              <w:ind w:left="360" w:firstLine="0"/>
+              <w:rPr/>
+            </w:pPr>
+            <w:r>
+              <w:rPr>
+                <w:rFonts w:ascii="Arial" w:cs="Arial" w:eastAsia="Arial" w:hAnsi="Arial"/>
+                <w:sz w:val="22"/>
+                <w:szCs w:val="22"/>
+                <w:rtl w:val="0"/>
+              </w:rPr>
+              <w:t xml:space="preserve">Visualizar Lista de Chamados</w:t>
+            </w:r>
+            <w:r>
+              <w:rPr>
+                <w:rtl w:val="0"/>
+              </w:rPr>
+            </w:r>
+          </w:p>
+        </w:tc>
+        <w:tc>
+          <w:tcPr>
+            <w:tcBorders>
+              <w:top w:color="000000" w:space="0" w:sz="6" w:val="single"/>
+              <w:left w:color="000000" w:space="0" w:sz="6" w:val="single"/>
+              <w:bottom w:color="000000" w:space="0" w:sz="6" w:val="single"/>
+            </w:tcBorders>
+            <w:vAlign w:val="top"/>
+          </w:tcPr>
+          <w:p>
+            <w:pPr>
+              <w:keepLines w:val="1"/>
+              <w:spacing w:after="120" w:lineRule="auto"/>
+              <w:rPr/>
+            </w:pPr>
+            <w:r>
+              <w:rPr>
+                <w:rtl w:val="0"/>
+              </w:rPr>
+              <w:t xml:space="preserve">Gabryel/Gustavo</w:t>
+            </w:r>
+          </w:p>
+        </w:tc>
+        <w:tc>
+          <w:tcPr>
+            <w:gridSpan w:val="2"/>
+            <w:tcBorders>
+              <w:top w:color="000000" w:space="0" w:sz="6" w:val="single"/>
+              <w:left w:color="000000" w:space="0" w:sz="6" w:val="single"/>
+              <w:bottom w:color="000000" w:space="0" w:sz="6" w:val="single"/>
+            </w:tcBorders>
+            <w:vAlign w:val="top"/>
+          </w:tcPr>
+          <w:p>
+            <w:pPr>
+              <w:spacing w:before="80" w:lineRule="auto"/>
+              <w:rPr/>
+            </w:pPr>
+            <w:r>
+              <w:rPr>
+                <w:rtl w:val="0"/>
+              </w:rPr>
+              <w:t xml:space="preserve">Pedro/Lucas/Magrão</w:t>
+            </w:r>
+          </w:p>
+        </w:tc>
+      </w:tr>
+      <w:tr>
+        <w:trPr>
+          <w:cantSplit w:val="0"/>
+          <w:trHeight w:val="200" w:hRule="atLeast"/>
+          <w:tblHeader w:val="0"/>
+        </w:trPr>
+        <w:tc>
+          <w:tcPr>
+            <w:tcBorders>
+              <w:top w:color="000000" w:space="0" w:sz="6" w:val="single"/>
+              <w:left w:color="000000" w:space="0" w:sz="6" w:val="single"/>
+              <w:bottom w:color="000000" w:space="0" w:sz="6" w:val="single"/>
+            </w:tcBorders>
+            <w:vAlign w:val="top"/>
+          </w:tcPr>
+          <w:p>
+            <w:pPr>
+              <w:tabs>
+                <w:tab w:val="right" w:leader="none" w:pos="12000"/>
+              </w:tabs>
+              <w:spacing w:before="60" w:lineRule="auto"/>
+              <w:ind w:left="360" w:firstLine="0"/>
+              <w:rPr/>
+            </w:pPr>
+            <w:r>
+              <w:rPr>
+                <w:rFonts w:ascii="Arial" w:cs="Arial" w:eastAsia="Arial" w:hAnsi="Arial"/>
+                <w:sz w:val="22"/>
+                <w:szCs w:val="22"/>
+                <w:rtl w:val="0"/>
+              </w:rPr>
+              <w:t xml:space="preserve">Alterar Informações do Chamado</w:t>
+            </w:r>
+            <w:r>
+              <w:rPr>
+                <w:rtl w:val="0"/>
+              </w:rPr>
+            </w:r>
+          </w:p>
+        </w:tc>
+        <w:tc>
+          <w:tcPr>
+            <w:tcBorders>
+              <w:top w:color="000000" w:space="0" w:sz="6" w:val="single"/>
+              <w:left w:color="000000" w:space="0" w:sz="6" w:val="single"/>
+              <w:bottom w:color="000000" w:space="0" w:sz="6" w:val="single"/>
+            </w:tcBorders>
+            <w:vAlign w:val="top"/>
+          </w:tcPr>
+          <w:p>
+            <w:pPr>
+              <w:keepLines w:val="1"/>
+              <w:spacing w:after="120" w:lineRule="auto"/>
+              <w:rPr/>
+            </w:pPr>
+            <w:r>
+              <w:rPr>
+                <w:rtl w:val="0"/>
+              </w:rPr>
+              <w:t xml:space="preserve">Gabryel/Gustavo</w:t>
+            </w:r>
+          </w:p>
+        </w:tc>
+        <w:tc>
+          <w:tcPr>
+            <w:gridSpan w:val="2"/>
+            <w:tcBorders>
+              <w:top w:color="000000" w:space="0" w:sz="6" w:val="single"/>
+              <w:left w:color="000000" w:space="0" w:sz="6" w:val="single"/>
+              <w:bottom w:color="000000" w:space="0" w:sz="6" w:val="single"/>
+            </w:tcBorders>
+            <w:vAlign w:val="top"/>
+          </w:tcPr>
+          <w:p>
+            <w:pPr>
+              <w:spacing w:before="80" w:lineRule="auto"/>
+              <w:rPr/>
+            </w:pPr>
+            <w:r>
+              <w:rPr>
+                <w:rtl w:val="0"/>
+              </w:rPr>
+              <w:t xml:space="preserve">Pedro/Lucas/Magrão</w:t>
+            </w:r>
+          </w:p>
+        </w:tc>
+      </w:tr>
+      <w:tr>
+        <w:trPr>
+          <w:cantSplit w:val="0"/>
+          <w:trHeight w:val="200" w:hRule="atLeast"/>
+          <w:tblHeader w:val="0"/>
+        </w:trPr>
+        <w:tc>
+          <w:tcPr>
+            <w:tcBorders>
+              <w:top w:color="000000" w:space="0" w:sz="6" w:val="single"/>
+              <w:left w:color="000000" w:space="0" w:sz="6" w:val="single"/>
+              <w:bottom w:color="000000" w:space="0" w:sz="6" w:val="single"/>
+            </w:tcBorders>
+            <w:vAlign w:val="top"/>
+          </w:tcPr>
+          <w:p>
+            <w:pPr>
+              <w:tabs>
+                <w:tab w:val="right" w:leader="none" w:pos="12000"/>
+              </w:tabs>
+              <w:spacing w:before="60" w:lineRule="auto"/>
+              <w:ind w:left="360" w:firstLine="0"/>
+              <w:rPr/>
+            </w:pPr>
+            <w:r>
+              <w:rPr>
+                <w:rFonts w:ascii="Arial" w:cs="Arial" w:eastAsia="Arial" w:hAnsi="Arial"/>
+                <w:sz w:val="22"/>
+                <w:szCs w:val="22"/>
+                <w:rtl w:val="0"/>
+              </w:rPr>
+              <w:t xml:space="preserve">Acessar Informações das Máquinas</w:t>
+            </w:r>
+            <w:r>
+              <w:rPr>
+                <w:rtl w:val="0"/>
+              </w:rPr>
+            </w:r>
+          </w:p>
+        </w:tc>
+        <w:tc>
+          <w:tcPr>
+            <w:tcBorders>
+              <w:top w:color="000000" w:space="0" w:sz="6" w:val="single"/>
+              <w:left w:color="000000" w:space="0" w:sz="6" w:val="single"/>
+              <w:bottom w:color="000000" w:space="0" w:sz="6" w:val="single"/>
+            </w:tcBorders>
+            <w:vAlign w:val="top"/>
+          </w:tcPr>
+          <w:p>
+            <w:pPr>
+              <w:keepLines w:val="1"/>
+              <w:spacing w:after="120" w:lineRule="auto"/>
+              <w:rPr/>
+            </w:pPr>
+            <w:r>
+              <w:rPr>
+                <w:rtl w:val="0"/>
+              </w:rPr>
+              <w:t xml:space="preserve">Victor/Ronny/Rafaela</w:t>
+            </w:r>
+          </w:p>
+        </w:tc>
+        <w:tc>
+          <w:tcPr>
+            <w:gridSpan w:val="2"/>
+            <w:tcBorders>
+              <w:top w:color="000000" w:space="0" w:sz="6" w:val="single"/>
+              <w:left w:color="000000" w:space="0" w:sz="6" w:val="single"/>
+              <w:bottom w:color="000000" w:space="0" w:sz="6" w:val="single"/>
+            </w:tcBorders>
+            <w:vAlign w:val="top"/>
+          </w:tcPr>
+          <w:p>
+            <w:pPr>
+              <w:spacing w:before="80" w:lineRule="auto"/>
+              <w:rPr/>
+            </w:pPr>
+            <w:r>
+              <w:rPr>
+                <w:rtl w:val="0"/>
+              </w:rPr>
+              <w:t xml:space="preserve">Lais/Vinicius</w:t>
+            </w:r>
+          </w:p>
+        </w:tc>
+      </w:tr>
+      <w:tr>
+        <w:trPr>
+          <w:cantSplit w:val="0"/>
+          <w:trHeight w:val="200" w:hRule="atLeast"/>
+          <w:tblHeader w:val="0"/>
+        </w:trPr>
+        <w:tc>
+          <w:tcPr>
+            <w:tcBorders>
+              <w:top w:color="000000" w:space="0" w:sz="6" w:val="single"/>
+              <w:left w:color="000000" w:space="0" w:sz="6" w:val="single"/>
+              <w:bottom w:color="000000" w:space="0" w:sz="6" w:val="single"/>
+            </w:tcBorders>
+            <w:vAlign w:val="top"/>
+          </w:tcPr>
+          <w:p>
+            <w:pPr>
+              <w:tabs>
+                <w:tab w:val="right" w:leader="none" w:pos="12000"/>
+              </w:tabs>
+              <w:spacing w:before="60" w:lineRule="auto"/>
+              <w:ind w:left="360" w:firstLine="0"/>
+              <w:rPr/>
+            </w:pPr>
+            <w:r>
+              <w:rPr>
+                <w:rFonts w:ascii="Arial" w:cs="Arial" w:eastAsia="Arial" w:hAnsi="Arial"/>
+                <w:sz w:val="22"/>
+                <w:szCs w:val="22"/>
+                <w:rtl w:val="0"/>
+              </w:rPr>
+              <w:t xml:space="preserve">Cadastrar Máquina</w:t>
+            </w:r>
+            <w:r>
+              <w:rPr>
+                <w:rtl w:val="0"/>
+              </w:rPr>
+            </w:r>
+          </w:p>
+        </w:tc>
+        <w:tc>
+          <w:tcPr>
+            <w:tcBorders>
+              <w:top w:color="000000" w:space="0" w:sz="6" w:val="single"/>
+              <w:left w:color="000000" w:space="0" w:sz="6" w:val="single"/>
+              <w:bottom w:color="000000" w:space="0" w:sz="6" w:val="single"/>
+            </w:tcBorders>
+            <w:vAlign w:val="top"/>
+          </w:tcPr>
+          <w:p>
+            <w:pPr>
+              <w:keepLines w:val="1"/>
+              <w:spacing w:after="120" w:lineRule="auto"/>
+              <w:rPr/>
+            </w:pPr>
+            <w:r>
+              <w:rPr>
+                <w:rtl w:val="0"/>
+              </w:rPr>
+              <w:t xml:space="preserve">Victor/Ronny/Rafaela</w:t>
+            </w:r>
+          </w:p>
+        </w:tc>
+        <w:tc>
+          <w:tcPr>
+            <w:gridSpan w:val="2"/>
+            <w:tcBorders>
+              <w:top w:color="000000" w:space="0" w:sz="6" w:val="single"/>
+              <w:left w:color="000000" w:space="0" w:sz="6" w:val="single"/>
+              <w:bottom w:color="000000" w:space="0" w:sz="6" w:val="single"/>
+            </w:tcBorders>
+            <w:vAlign w:val="top"/>
+          </w:tcPr>
+          <w:p>
+            <w:pPr>
+              <w:spacing w:before="80" w:lineRule="auto"/>
+              <w:rPr/>
+            </w:pPr>
+            <w:r>
+              <w:rPr>
+                <w:rtl w:val="0"/>
+              </w:rPr>
+              <w:t xml:space="preserve">Lais/Vinicius</w:t>
+            </w:r>
+          </w:p>
+        </w:tc>
+      </w:tr>
+      <w:tr>
+        <w:trPr>
+          <w:cantSplit w:val="0"/>
+          <w:trHeight w:val="200" w:hRule="atLeast"/>
+          <w:tblHeader w:val="0"/>
+        </w:trPr>
+        <w:tc>
+          <w:tcPr>
+            <w:tcBorders>
+              <w:left w:color="000000" w:space="0" w:sz="6" w:val="single"/>
+              <w:bottom w:color="000000" w:space="0" w:sz="6" w:val="single"/>
+            </w:tcBorders>
+            <w:vAlign w:val="top"/>
+          </w:tcPr>
+          <w:p>
+            <w:pPr>
+              <w:tabs>
+                <w:tab w:val="right" w:leader="none" w:pos="12000"/>
+              </w:tabs>
+              <w:spacing w:before="60" w:lineRule="auto"/>
+              <w:ind w:left="360" w:firstLine="0"/>
+              <w:rPr/>
+            </w:pPr>
+            <w:r>
+              <w:rPr>
+                <w:rFonts w:ascii="Arial" w:cs="Arial" w:eastAsia="Arial" w:hAnsi="Arial"/>
+                <w:sz w:val="22"/>
+                <w:szCs w:val="22"/>
+                <w:rtl w:val="0"/>
+              </w:rPr>
+              <w:t xml:space="preserve">Alterar Informações Cadastradas</w:t>
+            </w:r>
+            <w:r>
+              <w:rPr>
+                <w:rtl w:val="0"/>
+              </w:rPr>
+            </w:r>
+          </w:p>
+        </w:tc>
+        <w:tc>
+          <w:tcPr>
+            <w:tcBorders>
+              <w:top w:color="000000" w:space="0" w:sz="6" w:val="single"/>
+              <w:left w:color="000000" w:space="0" w:sz="6" w:val="single"/>
+              <w:bottom w:color="000000" w:space="0" w:sz="6" w:val="single"/>
+            </w:tcBorders>
+            <w:vAlign w:val="top"/>
+          </w:tcPr>
+          <w:p>
+            <w:pPr>
+              <w:keepLines w:val="1"/>
+              <w:spacing w:after="120" w:lineRule="auto"/>
+              <w:rPr/>
+            </w:pPr>
+            <w:r>
+              <w:rPr>
+                <w:rtl w:val="0"/>
+              </w:rPr>
+              <w:t xml:space="preserve">Victor/Ronny/Rafaela</w:t>
+            </w:r>
+          </w:p>
+        </w:tc>
+        <w:tc>
+          <w:tcPr>
+            <w:gridSpan w:val="2"/>
+            <w:tcBorders>
+              <w:top w:color="000000" w:space="0" w:sz="6" w:val="single"/>
+              <w:left w:color="000000" w:space="0" w:sz="6" w:val="single"/>
+              <w:bottom w:color="000000" w:space="0" w:sz="6" w:val="single"/>
+            </w:tcBorders>
+            <w:vAlign w:val="top"/>
+          </w:tcPr>
+          <w:p>
+            <w:pPr>
+              <w:spacing w:before="80" w:lineRule="auto"/>
+              <w:rPr/>
+            </w:pPr>
+            <w:r>
+              <w:rPr>
+                <w:rtl w:val="0"/>
+              </w:rPr>
+              <w:t xml:space="preserve">Lais/Vinicius</w:t>
+            </w:r>
+          </w:p>
+        </w:tc>
+      </w:tr>
+      <w:tr>
+        <w:trPr>
+          <w:cantSplit w:val="0"/>
+          <w:trHeight w:val="200" w:hRule="atLeast"/>
+          <w:tblHeader w:val="0"/>
+        </w:trPr>
+        <w:tc>
+          <w:tcPr>
+            <w:tcBorders>
+              <w:left w:color="000000" w:space="0" w:sz="6" w:val="single"/>
+              <w:bottom w:color="000000" w:space="0" w:sz="6" w:val="single"/>
+            </w:tcBorders>
+            <w:vAlign w:val="top"/>
+          </w:tcPr>
+          <w:p>
+            <w:pPr>
+              <w:tabs>
+                <w:tab w:val="right" w:leader="none" w:pos="12000"/>
+              </w:tabs>
+              <w:spacing w:before="60" w:lineRule="auto"/>
+              <w:ind w:left="360" w:firstLine="0"/>
+              <w:rPr>
                 <w:rFonts w:ascii="Times New Roman" w:cs="Times New Roman" w:eastAsia="Times New Roman" w:hAnsi="Times New Roman"/>
                 <w:b w:val="0"/>
                 <w:i w:val="0"/>
@@ -29078,9 +29729,67 @@
                 <w:u w:val="none"/>
                 <w:shd w:fill="auto" w:val="clear"/>
                 <w:vertAlign w:val="baseline"/>
-                <w:rtl w:val="0"/>
-              </w:rPr>
-              <w:t xml:space="preserve">Não/Sim</w:t>
+              </w:rPr>
+            </w:pPr>
+            <w:r>
+              <w:rPr>
+                <w:rFonts w:ascii="Arial" w:cs="Arial" w:eastAsia="Arial" w:hAnsi="Arial"/>
+                <w:sz w:val="22"/>
+                <w:szCs w:val="22"/>
+                <w:rtl w:val="0"/>
+              </w:rPr>
+              <w:t xml:space="preserve">Listar Categorias de Problema</w:t>
+            </w:r>
+            <w:r>
+              <w:rPr>
+                <w:rtl w:val="0"/>
+              </w:rPr>
+            </w:r>
+          </w:p>
+        </w:tc>
+        <w:tc>
+          <w:tcPr>
+            <w:tcBorders>
+              <w:top w:color="000000" w:space="0" w:sz="6" w:val="single"/>
+              <w:left w:color="000000" w:space="0" w:sz="6" w:val="single"/>
+              <w:bottom w:color="000000" w:space="0" w:sz="6" w:val="single"/>
+            </w:tcBorders>
+            <w:vAlign w:val="top"/>
+          </w:tcPr>
+          <w:p>
+            <w:pPr>
+              <w:keepLines w:val="1"/>
+              <w:spacing w:after="120" w:lineRule="auto"/>
+              <w:rPr/>
+            </w:pPr>
+            <w:r>
+              <w:rPr>
+                <w:rtl w:val="0"/>
+              </w:rPr>
+              <w:t xml:space="preserve">Felipe/Kaique</w:t>
+            </w:r>
+          </w:p>
+        </w:tc>
+        <w:tc>
+          <w:tcPr>
+            <w:gridSpan w:val="2"/>
+            <w:tcBorders>
+              <w:top w:color="000000" w:space="0" w:sz="6" w:val="single"/>
+              <w:left w:color="000000" w:space="0" w:sz="6" w:val="single"/>
+              <w:bottom w:color="000000" w:space="0" w:sz="6" w:val="single"/>
+            </w:tcBorders>
+            <w:vAlign w:val="top"/>
+          </w:tcPr>
+          <w:p>
+            <w:pPr>
+              <w:spacing w:before="80" w:lineRule="auto"/>
+              <w:rPr/>
+            </w:pPr>
+            <w:r>
+              <w:rPr>
+                <w:rtl w:val="0"/>
+              </w:rPr>
+              <w:t xml:space="preserve">Rehder/Tales</w:t>
             </w:r>
           </w:p>
         </w:tc>
@@ -29088,12 +29797,12 @@
       <w:tr>
         <w:trPr>
           <w:cantSplit w:val="0"/>
+          <w:trHeight w:val="200" w:hRule="atLeast"/>
           <w:tblHeader w:val="0"/>
         </w:trPr>
         <w:tc>
           <w:tcPr>
             <w:tcBorders>
-              <w:top w:color="000000" w:space="0" w:sz="6" w:val="single"/>
               <w:left w:color="000000" w:space="0" w:sz="6" w:val="single"/>
               <w:bottom w:color="000000" w:space="0" w:sz="6" w:val="single"/>
             </w:tcBorders>
@@ -29127,7 +29836,7 @@
                 <w:szCs w:val="22"/>
                 <w:rtl w:val="0"/>
               </w:rPr>
-              <w:t xml:space="preserve">Abrir Chamado</w:t>
+              <w:t xml:space="preserve">Adicionar Nova Categoria de Problema</w:t>
             </w:r>
             <w:r>
               <w:rPr>
@@ -29147,20 +29856,63 @@
           </w:tcPr>
           <w:p>
             <w:pPr>
-              <w:keepNext w:val="0"/>
               <w:keepLines w:val="1"/>
-              <w:widowControl w:val="0"/>
-              <w:pBdr>
-                <w:top w:space="0" w:sz="0" w:val="nil"/>
-                <w:left w:space="0" w:sz="0" w:val="nil"/>
-                <w:bottom w:space="0" w:sz="0" w:val="nil"/>
-                <w:right w:space="0" w:sz="0" w:val="nil"/>
-                <w:between w:space="0" w:sz="0" w:val="nil"/>
-              </w:pBdr>
-              <w:shd w:fill="auto" w:val="clear"/>
-              <w:spacing w:after="120" w:before="0" w:line="240" w:lineRule="auto"/>
-              <w:ind w:left="0" w:right="0" w:firstLine="0"/>
-              <w:jc w:val="left"/>
+              <w:spacing w:after="120" w:lineRule="auto"/>
+              <w:rPr/>
+            </w:pPr>
+            <w:r>
+              <w:rPr>
+                <w:rtl w:val="0"/>
+              </w:rPr>
+              <w:t xml:space="preserve">Felipe/Kaique</w:t>
+            </w:r>
+          </w:p>
+        </w:tc>
+        <w:tc>
+          <w:tcPr>
+            <w:gridSpan w:val="2"/>
+            <w:tcBorders>
+              <w:top w:color="000000" w:space="0" w:sz="6" w:val="single"/>
+              <w:left w:color="000000" w:space="0" w:sz="6" w:val="single"/>
+              <w:bottom w:color="000000" w:space="0" w:sz="6" w:val="single"/>
+            </w:tcBorders>
+            <w:vAlign w:val="top"/>
+          </w:tcPr>
+          <w:p>
+            <w:pPr>
+              <w:spacing w:before="80" w:lineRule="auto"/>
+              <w:rPr/>
+            </w:pPr>
+            <w:r>
+              <w:rPr>
+                <w:rtl w:val="0"/>
+              </w:rPr>
+              <w:t xml:space="preserve">Rehder/Tales</w:t>
+            </w:r>
+          </w:p>
+        </w:tc>
+      </w:tr>
+      <w:tr>
+        <w:trPr>
+          <w:cantSplit w:val="0"/>
+          <w:trHeight w:val="200" w:hRule="atLeast"/>
+          <w:tblHeader w:val="0"/>
+        </w:trPr>
+        <w:tc>
+          <w:tcPr>
+            <w:tcBorders>
+              <w:left w:color="000000" w:space="0" w:sz="6" w:val="single"/>
+              <w:bottom w:color="000000" w:space="0" w:sz="6" w:val="single"/>
+            </w:tcBorders>
+            <w:vAlign w:val="top"/>
+          </w:tcPr>
+          <w:p>
+            <w:pPr>
+              <w:tabs>
+                <w:tab w:val="right" w:leader="none" w:pos="12000"/>
+              </w:tabs>
+              <w:spacing w:before="60" w:lineRule="auto"/>
+              <w:ind w:left="360" w:firstLine="0"/>
               <w:rPr>
                 <w:rFonts w:ascii="Times New Roman" w:cs="Times New Roman" w:eastAsia="Times New Roman" w:hAnsi="Times New Roman"/>
                 <w:b w:val="0"/>
@@ -29177,9 +29929,12 @@
             </w:pPr>
             <w:r>
               <w:rPr>
-                <w:rtl w:val="0"/>
-              </w:rPr>
-              <w:t xml:space="preserve">Victor/Roni</w:t>
+                <w:rFonts w:ascii="Arial" w:cs="Arial" w:eastAsia="Arial" w:hAnsi="Arial"/>
+                <w:sz w:val="22"/>
+                <w:szCs w:val="22"/>
+                <w:rtl w:val="0"/>
+              </w:rPr>
+              <w:t xml:space="preserve">Alterar Categoria de Problema</w:t>
             </w:r>
             <w:r>
               <w:rPr>
@@ -29199,39 +29954,38 @@
           </w:tcPr>
           <w:p>
             <w:pPr>
-              <w:spacing w:before="80" w:lineRule="auto"/>
-              <w:jc w:val="center"/>
+              <w:keepLines w:val="1"/>
+              <w:spacing w:after="120" w:lineRule="auto"/>
               <w:rPr/>
             </w:pPr>
             <w:r>
               <w:rPr>
                 <w:rtl w:val="0"/>
               </w:rPr>
-              <w:t xml:space="preserve">Não/Sim</w:t>
+              <w:t xml:space="preserve">Felipe/Kaique</w:t>
             </w:r>
           </w:p>
         </w:tc>
         <w:tc>
           <w:tcPr>
+            <w:gridSpan w:val="2"/>
             <w:tcBorders>
               <w:top w:color="000000" w:space="0" w:sz="6" w:val="single"/>
               <w:left w:color="000000" w:space="0" w:sz="6" w:val="single"/>
               <w:bottom w:color="000000" w:space="0" w:sz="6" w:val="single"/>
-              <w:right w:color="000000" w:space="0" w:sz="6" w:val="single"/>
             </w:tcBorders>
             <w:vAlign w:val="top"/>
           </w:tcPr>
           <w:p>
             <w:pPr>
               <w:spacing w:before="80" w:lineRule="auto"/>
-              <w:jc w:val="center"/>
               <w:rPr/>
             </w:pPr>
             <w:r>
               <w:rPr>
                 <w:rtl w:val="0"/>
               </w:rPr>
-              <w:t xml:space="preserve">Não/Sim</w:t>
+              <w:t xml:space="preserve">Rehder/Tales</w:t>
             </w:r>
           </w:p>
         </w:tc>
@@ -29239,12 +29993,12 @@
       <w:tr>
         <w:trPr>
           <w:cantSplit w:val="0"/>
+          <w:trHeight w:val="200" w:hRule="atLeast"/>
           <w:tblHeader w:val="0"/>
         </w:trPr>
         <w:tc>
           <w:tcPr>
             <w:tcBorders>
-              <w:top w:color="000000" w:space="0" w:sz="6" w:val="single"/>
               <w:left w:color="000000" w:space="0" w:sz="6" w:val="single"/>
               <w:bottom w:color="000000" w:space="0" w:sz="6" w:val="single"/>
             </w:tcBorders>
@@ -29278,7 +30032,7 @@
                 <w:szCs w:val="22"/>
                 <w:rtl w:val="0"/>
               </w:rPr>
-              <w:t xml:space="preserve">Avaliar Chamado</w:t>
+              <w:t xml:space="preserve">Listar Laboratórios</w:t>
             </w:r>
             <w:r>
               <w:rPr>
@@ -29298,20 +30052,63 @@
           </w:tcPr>
           <w:p>
             <w:pPr>
-              <w:keepNext w:val="0"/>
               <w:keepLines w:val="1"/>
-              <w:widowControl w:val="0"/>
-              <w:pBdr>
-                <w:top w:space="0" w:sz="0" w:val="nil"/>
-                <w:left w:space="0" w:sz="0" w:val="nil"/>
-                <w:bottom w:space="0" w:sz="0" w:val="nil"/>
-                <w:right w:space="0" w:sz="0" w:val="nil"/>
-                <w:between w:space="0" w:sz="0" w:val="nil"/>
-              </w:pBdr>
-              <w:shd w:fill="auto" w:val="clear"/>
-              <w:spacing w:after="120" w:before="0" w:line="240" w:lineRule="auto"/>
-              <w:ind w:left="0" w:right="0" w:firstLine="0"/>
-              <w:jc w:val="left"/>
+              <w:spacing w:after="120" w:lineRule="auto"/>
+              <w:rPr/>
+            </w:pPr>
+            <w:r>
+              <w:rPr>
+                <w:rtl w:val="0"/>
+              </w:rPr>
+              <w:t xml:space="preserve">Felipe/Kaique</w:t>
+            </w:r>
+          </w:p>
+        </w:tc>
+        <w:tc>
+          <w:tcPr>
+            <w:gridSpan w:val="2"/>
+            <w:tcBorders>
+              <w:top w:color="000000" w:space="0" w:sz="6" w:val="single"/>
+              <w:left w:color="000000" w:space="0" w:sz="6" w:val="single"/>
+              <w:bottom w:color="000000" w:space="0" w:sz="6" w:val="single"/>
+            </w:tcBorders>
+            <w:vAlign w:val="top"/>
+          </w:tcPr>
+          <w:p>
+            <w:pPr>
+              <w:spacing w:before="80" w:lineRule="auto"/>
+              <w:rPr/>
+            </w:pPr>
+            <w:r>
+              <w:rPr>
+                <w:rtl w:val="0"/>
+              </w:rPr>
+              <w:t xml:space="preserve">Rehder/Tales</w:t>
+            </w:r>
+          </w:p>
+        </w:tc>
+      </w:tr>
+      <w:tr>
+        <w:trPr>
+          <w:cantSplit w:val="0"/>
+          <w:trHeight w:val="200" w:hRule="atLeast"/>
+          <w:tblHeader w:val="0"/>
+        </w:trPr>
+        <w:tc>
+          <w:tcPr>
+            <w:tcBorders>
+              <w:left w:color="000000" w:space="0" w:sz="6" w:val="single"/>
+              <w:bottom w:color="000000" w:space="0" w:sz="6" w:val="single"/>
+            </w:tcBorders>
+            <w:vAlign w:val="top"/>
+          </w:tcPr>
+          <w:p>
+            <w:pPr>
+              <w:tabs>
+                <w:tab w:val="right" w:leader="none" w:pos="12000"/>
+              </w:tabs>
+              <w:spacing w:before="60" w:lineRule="auto"/>
+              <w:ind w:left="360" w:firstLine="0"/>
               <w:rPr>
                 <w:rFonts w:ascii="Times New Roman" w:cs="Times New Roman" w:eastAsia="Times New Roman" w:hAnsi="Times New Roman"/>
                 <w:b w:val="0"/>
@@ -29328,9 +30125,12 @@
             </w:pPr>
             <w:r>
               <w:rPr>
-                <w:rtl w:val="0"/>
-              </w:rPr>
-              <w:t xml:space="preserve">Felipe/Kaique</w:t>
+                <w:rFonts w:ascii="Arial" w:cs="Arial" w:eastAsia="Arial" w:hAnsi="Arial"/>
+                <w:sz w:val="22"/>
+                <w:szCs w:val="22"/>
+                <w:rtl w:val="0"/>
+              </w:rPr>
+              <w:t xml:space="preserve">Cadastrar Laboratório</w:t>
             </w:r>
             <w:r>
               <w:rPr>
@@ -29350,39 +30150,38 @@
           </w:tcPr>
           <w:p>
             <w:pPr>
-              <w:spacing w:before="80" w:lineRule="auto"/>
-              <w:jc w:val="center"/>
+              <w:keepLines w:val="1"/>
+              <w:spacing w:after="120" w:lineRule="auto"/>
               <w:rPr/>
             </w:pPr>
             <w:r>
               <w:rPr>
                 <w:rtl w:val="0"/>
               </w:rPr>
-              <w:t xml:space="preserve">Não/Sim</w:t>
+              <w:t xml:space="preserve">Victor/Ronny/Rafaela</w:t>
             </w:r>
           </w:p>
         </w:tc>
         <w:tc>
           <w:tcPr>
+            <w:gridSpan w:val="2"/>
             <w:tcBorders>
               <w:top w:color="000000" w:space="0" w:sz="6" w:val="single"/>
               <w:left w:color="000000" w:space="0" w:sz="6" w:val="single"/>
               <w:bottom w:color="000000" w:space="0" w:sz="6" w:val="single"/>
-              <w:right w:color="000000" w:space="0" w:sz="6" w:val="single"/>
             </w:tcBorders>
             <w:vAlign w:val="top"/>
           </w:tcPr>
           <w:p>
             <w:pPr>
               <w:spacing w:before="80" w:lineRule="auto"/>
-              <w:jc w:val="center"/>
               <w:rPr/>
             </w:pPr>
             <w:r>
               <w:rPr>
                 <w:rtl w:val="0"/>
               </w:rPr>
-              <w:t xml:space="preserve">Não/Sim</w:t>
+              <w:t xml:space="preserve">Lais/Vinicius</w:t>
             </w:r>
           </w:p>
         </w:tc>
@@ -29390,12 +30189,12 @@
       <w:tr>
         <w:trPr>
           <w:cantSplit w:val="0"/>
+          <w:trHeight w:val="200" w:hRule="atLeast"/>
           <w:tblHeader w:val="0"/>
         </w:trPr>
         <w:tc>
           <w:tcPr>
             <w:tcBorders>
-              <w:top w:color="000000" w:space="0" w:sz="6" w:val="single"/>
               <w:left w:color="000000" w:space="0" w:sz="6" w:val="single"/>
               <w:bottom w:color="000000" w:space="0" w:sz="6" w:val="single"/>
             </w:tcBorders>
@@ -29429,7 +30228,7 @@
                 <w:szCs w:val="22"/>
                 <w:rtl w:val="0"/>
               </w:rPr>
-              <w:t xml:space="preserve">Acessar Informações das Máquinas</w:t>
+              <w:t xml:space="preserve">Alterar Registro de Laboratório</w:t>
             </w:r>
             <w:r>
               <w:rPr>
@@ -29457,12 +30256,13 @@
               <w:rPr>
                 <w:rtl w:val="0"/>
               </w:rPr>
-              <w:t xml:space="preserve">Gabryel/Gustavo</w:t>
+              <w:t xml:space="preserve">Victor/Ronny/Rafaela</w:t>
             </w:r>
           </w:p>
         </w:tc>
         <w:tc>
           <w:tcPr>
+            <w:gridSpan w:val="2"/>
             <w:tcBorders>
               <w:top w:color="000000" w:space="0" w:sz="6" w:val="single"/>
               <w:left w:color="000000" w:space="0" w:sz="6" w:val="single"/>
@@ -29473,1227 +30273,13 @@
           <w:p>
             <w:pPr>
               <w:spacing w:before="80" w:lineRule="auto"/>
-              <w:jc w:val="center"/>
               <w:rPr/>
             </w:pPr>
             <w:r>
               <w:rPr>
                 <w:rtl w:val="0"/>
               </w:rPr>
-              <w:t xml:space="preserve">Não/Sim</w:t>
-            </w:r>
-          </w:p>
-        </w:tc>
-        <w:tc>
-          <w:tcPr>
-            <w:tcBorders>
-              <w:top w:color="000000" w:space="0" w:sz="6" w:val="single"/>
-              <w:left w:color="000000" w:space="0" w:sz="6" w:val="single"/>
-              <w:bottom w:color="000000" w:space="0" w:sz="6" w:val="single"/>
-              <w:right w:color="000000" w:space="0" w:sz="6" w:val="single"/>
-            </w:tcBorders>
-            <w:vAlign w:val="top"/>
-          </w:tcPr>
-          <w:p>
-            <w:pPr>
-              <w:spacing w:before="80" w:lineRule="auto"/>
-              <w:jc w:val="center"/>
-              <w:rPr/>
-            </w:pPr>
-            <w:r>
-              <w:rPr>
-                <w:rtl w:val="0"/>
-              </w:rPr>
-              <w:t xml:space="preserve">Não/Sim</w:t>
-            </w:r>
-          </w:p>
-        </w:tc>
-      </w:tr>
-      <w:tr>
-        <w:trPr>
-          <w:cantSplit w:val="0"/>
-          <w:tblHeader w:val="0"/>
-        </w:trPr>
-        <w:tc>
-          <w:tcPr>
-            <w:tcBorders>
-              <w:top w:color="000000" w:space="0" w:sz="6" w:val="single"/>
-              <w:left w:color="000000" w:space="0" w:sz="6" w:val="single"/>
-              <w:bottom w:color="000000" w:space="0" w:sz="6" w:val="single"/>
-            </w:tcBorders>
-            <w:vAlign w:val="top"/>
-          </w:tcPr>
-          <w:p>
-            <w:pPr>
-              <w:tabs>
-                <w:tab w:val="right" w:leader="none" w:pos="12000"/>
-              </w:tabs>
-              <w:spacing w:before="60" w:lineRule="auto"/>
-              <w:ind w:left="360" w:firstLine="0"/>
-              <w:rPr>
-                <w:rFonts w:ascii="Times New Roman" w:cs="Times New Roman" w:eastAsia="Times New Roman" w:hAnsi="Times New Roman"/>
-                <w:b w:val="0"/>
-                <w:i w:val="0"/>
-                <w:smallCaps w:val="0"/>
-                <w:strike w:val="0"/>
-                <w:color w:val="000000"/>
-                <w:sz w:val="20"/>
-                <w:szCs w:val="20"/>
-                <w:u w:val="none"/>
-                <w:shd w:fill="auto" w:val="clear"/>
-                <w:vertAlign w:val="baseline"/>
-              </w:rPr>
-            </w:pPr>
-            <w:r>
-              <w:rPr>
-                <w:rFonts w:ascii="Arial" w:cs="Arial" w:eastAsia="Arial" w:hAnsi="Arial"/>
-                <w:sz w:val="22"/>
-                <w:szCs w:val="22"/>
-                <w:rtl w:val="0"/>
-              </w:rPr>
-              <w:t xml:space="preserve">Cadastrar Máquina</w:t>
-            </w:r>
-            <w:r>
-              <w:rPr>
-                <w:rtl w:val="0"/>
-              </w:rPr>
-            </w:r>
-          </w:p>
-        </w:tc>
-        <w:tc>
-          <w:tcPr>
-            <w:tcBorders>
-              <w:top w:color="000000" w:space="0" w:sz="6" w:val="single"/>
-              <w:left w:color="000000" w:space="0" w:sz="6" w:val="single"/>
-              <w:bottom w:color="000000" w:space="0" w:sz="6" w:val="single"/>
-            </w:tcBorders>
-            <w:vAlign w:val="top"/>
-          </w:tcPr>
-          <w:p>
-            <w:pPr>
-              <w:keepLines w:val="1"/>
-              <w:spacing w:after="120" w:lineRule="auto"/>
-              <w:rPr/>
-            </w:pPr>
-            <w:r>
-              <w:rPr>
-                <w:rtl w:val="0"/>
-              </w:rPr>
-              <w:t xml:space="preserve">Victor/Roni</w:t>
-            </w:r>
-          </w:p>
-        </w:tc>
-        <w:tc>
-          <w:tcPr>
-            <w:tcBorders>
-              <w:top w:color="000000" w:space="0" w:sz="6" w:val="single"/>
-              <w:left w:color="000000" w:space="0" w:sz="6" w:val="single"/>
-              <w:bottom w:color="000000" w:space="0" w:sz="6" w:val="single"/>
-            </w:tcBorders>
-            <w:vAlign w:val="top"/>
-          </w:tcPr>
-          <w:p>
-            <w:pPr>
-              <w:spacing w:before="80" w:lineRule="auto"/>
-              <w:jc w:val="center"/>
-              <w:rPr/>
-            </w:pPr>
-            <w:r>
-              <w:rPr>
-                <w:rtl w:val="0"/>
-              </w:rPr>
-              <w:t xml:space="preserve">Não/Sim</w:t>
-            </w:r>
-          </w:p>
-        </w:tc>
-        <w:tc>
-          <w:tcPr>
-            <w:tcBorders>
-              <w:top w:color="000000" w:space="0" w:sz="6" w:val="single"/>
-              <w:left w:color="000000" w:space="0" w:sz="6" w:val="single"/>
-              <w:bottom w:color="000000" w:space="0" w:sz="6" w:val="single"/>
-              <w:right w:color="000000" w:space="0" w:sz="6" w:val="single"/>
-            </w:tcBorders>
-            <w:vAlign w:val="top"/>
-          </w:tcPr>
-          <w:p>
-            <w:pPr>
-              <w:spacing w:before="80" w:lineRule="auto"/>
-              <w:jc w:val="center"/>
-              <w:rPr/>
-            </w:pPr>
-            <w:r>
-              <w:rPr>
-                <w:rtl w:val="0"/>
-              </w:rPr>
-              <w:t xml:space="preserve">Não/Sim</w:t>
-            </w:r>
-          </w:p>
-        </w:tc>
-      </w:tr>
-      <w:tr>
-        <w:trPr>
-          <w:cantSplit w:val="0"/>
-          <w:tblHeader w:val="0"/>
-        </w:trPr>
-        <w:tc>
-          <w:tcPr>
-            <w:tcBorders>
-              <w:left w:color="000000" w:space="0" w:sz="6" w:val="single"/>
-              <w:bottom w:color="000000" w:space="0" w:sz="6" w:val="single"/>
-            </w:tcBorders>
-            <w:vAlign w:val="top"/>
-          </w:tcPr>
-          <w:p>
-            <w:pPr>
-              <w:tabs>
-                <w:tab w:val="right" w:leader="none" w:pos="12000"/>
-              </w:tabs>
-              <w:spacing w:before="60" w:lineRule="auto"/>
-              <w:ind w:left="360" w:firstLine="0"/>
-              <w:rPr>
-                <w:rFonts w:ascii="Times New Roman" w:cs="Times New Roman" w:eastAsia="Times New Roman" w:hAnsi="Times New Roman"/>
-                <w:b w:val="0"/>
-                <w:i w:val="0"/>
-                <w:smallCaps w:val="0"/>
-                <w:strike w:val="0"/>
-                <w:color w:val="000000"/>
-                <w:sz w:val="20"/>
-                <w:szCs w:val="20"/>
-                <w:u w:val="none"/>
-                <w:shd w:fill="auto" w:val="clear"/>
-                <w:vertAlign w:val="baseline"/>
-              </w:rPr>
-            </w:pPr>
-            <w:r>
-              <w:rPr>
-                <w:rFonts w:ascii="Arial" w:cs="Arial" w:eastAsia="Arial" w:hAnsi="Arial"/>
-                <w:sz w:val="22"/>
-                <w:szCs w:val="22"/>
-                <w:rtl w:val="0"/>
-              </w:rPr>
-              <w:t xml:space="preserve">Alterar Informações Cadastradas</w:t>
-            </w:r>
-            <w:r>
-              <w:rPr>
-                <w:rtl w:val="0"/>
-              </w:rPr>
-            </w:r>
-          </w:p>
-        </w:tc>
-        <w:tc>
-          <w:tcPr>
-            <w:tcBorders>
-              <w:top w:color="000000" w:space="0" w:sz="6" w:val="single"/>
-              <w:left w:color="000000" w:space="0" w:sz="6" w:val="single"/>
-              <w:bottom w:color="000000" w:space="0" w:sz="6" w:val="single"/>
-            </w:tcBorders>
-            <w:vAlign w:val="top"/>
-          </w:tcPr>
-          <w:p>
-            <w:pPr>
-              <w:keepLines w:val="1"/>
-              <w:spacing w:after="120" w:lineRule="auto"/>
-              <w:rPr/>
-            </w:pPr>
-            <w:r>
-              <w:rPr>
-                <w:rtl w:val="0"/>
-              </w:rPr>
-              <w:t xml:space="preserve">Felipe/Kaique</w:t>
-            </w:r>
-          </w:p>
-        </w:tc>
-        <w:tc>
-          <w:tcPr>
-            <w:tcBorders>
-              <w:top w:color="000000" w:space="0" w:sz="6" w:val="single"/>
-              <w:left w:color="000000" w:space="0" w:sz="6" w:val="single"/>
-              <w:bottom w:color="000000" w:space="0" w:sz="6" w:val="single"/>
-            </w:tcBorders>
-            <w:vAlign w:val="top"/>
-          </w:tcPr>
-          <w:p>
-            <w:pPr>
-              <w:spacing w:before="80" w:lineRule="auto"/>
-              <w:jc w:val="center"/>
-              <w:rPr/>
-            </w:pPr>
-            <w:r>
-              <w:rPr>
-                <w:rtl w:val="0"/>
-              </w:rPr>
-              <w:t xml:space="preserve">Não/Sim</w:t>
-            </w:r>
-          </w:p>
-        </w:tc>
-        <w:tc>
-          <w:tcPr>
-            <w:tcBorders>
-              <w:top w:color="000000" w:space="0" w:sz="6" w:val="single"/>
-              <w:left w:color="000000" w:space="0" w:sz="6" w:val="single"/>
-              <w:bottom w:color="000000" w:space="0" w:sz="6" w:val="single"/>
-              <w:right w:color="000000" w:space="0" w:sz="6" w:val="single"/>
-            </w:tcBorders>
-            <w:vAlign w:val="top"/>
-          </w:tcPr>
-          <w:p>
-            <w:pPr>
-              <w:spacing w:before="80" w:lineRule="auto"/>
-              <w:jc w:val="center"/>
-              <w:rPr/>
-            </w:pPr>
-            <w:r>
-              <w:rPr>
-                <w:rtl w:val="0"/>
-              </w:rPr>
-              <w:t xml:space="preserve">Não/Sim</w:t>
-            </w:r>
-          </w:p>
-        </w:tc>
-      </w:tr>
-      <w:tr>
-        <w:trPr>
-          <w:cantSplit w:val="0"/>
-          <w:tblHeader w:val="0"/>
-        </w:trPr>
-        <w:tc>
-          <w:tcPr>
-            <w:tcBorders>
-              <w:top w:color="000000" w:space="0" w:sz="6" w:val="single"/>
-              <w:left w:color="000000" w:space="0" w:sz="6" w:val="single"/>
-              <w:bottom w:color="000000" w:space="0" w:sz="6" w:val="single"/>
-            </w:tcBorders>
-            <w:vAlign w:val="top"/>
-          </w:tcPr>
-          <w:p>
-            <w:pPr>
-              <w:tabs>
-                <w:tab w:val="right" w:leader="none" w:pos="12000"/>
-              </w:tabs>
-              <w:spacing w:before="60" w:lineRule="auto"/>
-              <w:ind w:left="360" w:firstLine="0"/>
-              <w:rPr/>
-            </w:pPr>
-            <w:r>
-              <w:rPr>
-                <w:rFonts w:ascii="Arial" w:cs="Arial" w:eastAsia="Arial" w:hAnsi="Arial"/>
-                <w:sz w:val="22"/>
-                <w:szCs w:val="22"/>
-                <w:rtl w:val="0"/>
-              </w:rPr>
-              <w:t xml:space="preserve">Visualizar Lista de Chamados</w:t>
-            </w:r>
-            <w:r>
-              <w:rPr>
-                <w:rtl w:val="0"/>
-              </w:rPr>
-            </w:r>
-          </w:p>
-        </w:tc>
-        <w:tc>
-          <w:tcPr>
-            <w:tcBorders>
-              <w:top w:color="000000" w:space="0" w:sz="6" w:val="single"/>
-              <w:left w:color="000000" w:space="0" w:sz="6" w:val="single"/>
-              <w:bottom w:color="000000" w:space="0" w:sz="6" w:val="single"/>
-            </w:tcBorders>
-            <w:vAlign w:val="top"/>
-          </w:tcPr>
-          <w:p>
-            <w:pPr>
-              <w:keepLines w:val="1"/>
-              <w:spacing w:after="120" w:lineRule="auto"/>
-              <w:rPr/>
-            </w:pPr>
-            <w:r>
-              <w:rPr>
-                <w:rtl w:val="0"/>
-              </w:rPr>
-              <w:t xml:space="preserve">Gabryel/Gustavo</w:t>
-            </w:r>
-          </w:p>
-        </w:tc>
-        <w:tc>
-          <w:tcPr>
-            <w:tcBorders>
-              <w:top w:color="000000" w:space="0" w:sz="6" w:val="single"/>
-              <w:left w:color="000000" w:space="0" w:sz="6" w:val="single"/>
-              <w:bottom w:color="000000" w:space="0" w:sz="6" w:val="single"/>
-            </w:tcBorders>
-            <w:vAlign w:val="top"/>
-          </w:tcPr>
-          <w:p>
-            <w:pPr>
-              <w:spacing w:before="80" w:lineRule="auto"/>
-              <w:jc w:val="center"/>
-              <w:rPr/>
-            </w:pPr>
-            <w:r>
-              <w:rPr>
-                <w:rtl w:val="0"/>
-              </w:rPr>
-              <w:t xml:space="preserve">Não/Sim</w:t>
-            </w:r>
-          </w:p>
-        </w:tc>
-        <w:tc>
-          <w:tcPr>
-            <w:tcBorders>
-              <w:top w:color="000000" w:space="0" w:sz="6" w:val="single"/>
-              <w:left w:color="000000" w:space="0" w:sz="6" w:val="single"/>
-              <w:bottom w:color="000000" w:space="0" w:sz="6" w:val="single"/>
-              <w:right w:color="000000" w:space="0" w:sz="6" w:val="single"/>
-            </w:tcBorders>
-            <w:vAlign w:val="top"/>
-          </w:tcPr>
-          <w:p>
-            <w:pPr>
-              <w:spacing w:before="80" w:lineRule="auto"/>
-              <w:jc w:val="center"/>
-              <w:rPr/>
-            </w:pPr>
-            <w:r>
-              <w:rPr>
-                <w:rtl w:val="0"/>
-              </w:rPr>
-              <w:t xml:space="preserve">Não/Sim</w:t>
-            </w:r>
-          </w:p>
-        </w:tc>
-      </w:tr>
-      <w:tr>
-        <w:trPr>
-          <w:cantSplit w:val="0"/>
-          <w:tblHeader w:val="0"/>
-        </w:trPr>
-        <w:tc>
-          <w:tcPr>
-            <w:tcBorders>
-              <w:top w:color="000000" w:space="0" w:sz="6" w:val="single"/>
-              <w:left w:color="000000" w:space="0" w:sz="6" w:val="single"/>
-              <w:bottom w:color="000000" w:space="0" w:sz="6" w:val="single"/>
-            </w:tcBorders>
-            <w:vAlign w:val="top"/>
-          </w:tcPr>
-          <w:p>
-            <w:pPr>
-              <w:tabs>
-                <w:tab w:val="right" w:leader="none" w:pos="12000"/>
-              </w:tabs>
-              <w:spacing w:before="60" w:lineRule="auto"/>
-              <w:ind w:left="360" w:firstLine="0"/>
-              <w:rPr/>
-            </w:pPr>
-            <w:r>
-              <w:rPr>
-                <w:rFonts w:ascii="Arial" w:cs="Arial" w:eastAsia="Arial" w:hAnsi="Arial"/>
-                <w:sz w:val="22"/>
-                <w:szCs w:val="22"/>
-                <w:rtl w:val="0"/>
-              </w:rPr>
-              <w:t xml:space="preserve">Alterar Informações do Chamado</w:t>
-            </w:r>
-            <w:r>
-              <w:rPr>
-                <w:rtl w:val="0"/>
-              </w:rPr>
-            </w:r>
-          </w:p>
-        </w:tc>
-        <w:tc>
-          <w:tcPr>
-            <w:tcBorders>
-              <w:top w:color="000000" w:space="0" w:sz="6" w:val="single"/>
-              <w:left w:color="000000" w:space="0" w:sz="6" w:val="single"/>
-              <w:bottom w:color="000000" w:space="0" w:sz="6" w:val="single"/>
-            </w:tcBorders>
-            <w:vAlign w:val="top"/>
-          </w:tcPr>
-          <w:p>
-            <w:pPr>
-              <w:keepLines w:val="1"/>
-              <w:spacing w:after="120" w:lineRule="auto"/>
-              <w:rPr/>
-            </w:pPr>
-            <w:r>
-              <w:rPr>
-                <w:rtl w:val="0"/>
-              </w:rPr>
-              <w:t xml:space="preserve">Victor/Roni</w:t>
-            </w:r>
-          </w:p>
-        </w:tc>
-        <w:tc>
-          <w:tcPr>
-            <w:tcBorders>
-              <w:top w:color="000000" w:space="0" w:sz="6" w:val="single"/>
-              <w:left w:color="000000" w:space="0" w:sz="6" w:val="single"/>
-              <w:bottom w:color="000000" w:space="0" w:sz="6" w:val="single"/>
-            </w:tcBorders>
-            <w:vAlign w:val="top"/>
-          </w:tcPr>
-          <w:p>
-            <w:pPr>
-              <w:spacing w:before="80" w:lineRule="auto"/>
-              <w:jc w:val="center"/>
-              <w:rPr/>
-            </w:pPr>
-            <w:r>
-              <w:rPr>
-                <w:rtl w:val="0"/>
-              </w:rPr>
-              <w:t xml:space="preserve">Não/Sim</w:t>
-            </w:r>
-          </w:p>
-        </w:tc>
-        <w:tc>
-          <w:tcPr>
-            <w:tcBorders>
-              <w:top w:color="000000" w:space="0" w:sz="6" w:val="single"/>
-              <w:left w:color="000000" w:space="0" w:sz="6" w:val="single"/>
-              <w:bottom w:color="000000" w:space="0" w:sz="6" w:val="single"/>
-              <w:right w:color="000000" w:space="0" w:sz="6" w:val="single"/>
-            </w:tcBorders>
-            <w:vAlign w:val="top"/>
-          </w:tcPr>
-          <w:p>
-            <w:pPr>
-              <w:spacing w:before="80" w:lineRule="auto"/>
-              <w:jc w:val="center"/>
-              <w:rPr/>
-            </w:pPr>
-            <w:r>
-              <w:rPr>
-                <w:rtl w:val="0"/>
-              </w:rPr>
-              <w:t xml:space="preserve">Não/Sim</w:t>
-            </w:r>
-          </w:p>
-        </w:tc>
-      </w:tr>
-      <w:tr>
-        <w:trPr>
-          <w:cantSplit w:val="0"/>
-          <w:tblHeader w:val="0"/>
-        </w:trPr>
-        <w:tc>
-          <w:tcPr>
-            <w:tcBorders>
-              <w:left w:color="000000" w:space="0" w:sz="6" w:val="single"/>
-              <w:bottom w:color="000000" w:space="0" w:sz="6" w:val="single"/>
-            </w:tcBorders>
-            <w:vAlign w:val="top"/>
-          </w:tcPr>
-          <w:p>
-            <w:pPr>
-              <w:tabs>
-                <w:tab w:val="right" w:leader="none" w:pos="12000"/>
-              </w:tabs>
-              <w:spacing w:before="60" w:lineRule="auto"/>
-              <w:ind w:left="360" w:firstLine="0"/>
-              <w:rPr>
-                <w:rFonts w:ascii="Times New Roman" w:cs="Times New Roman" w:eastAsia="Times New Roman" w:hAnsi="Times New Roman"/>
-                <w:b w:val="0"/>
-                <w:i w:val="0"/>
-                <w:smallCaps w:val="0"/>
-                <w:strike w:val="0"/>
-                <w:color w:val="000000"/>
-                <w:sz w:val="20"/>
-                <w:szCs w:val="20"/>
-                <w:u w:val="none"/>
-                <w:shd w:fill="auto" w:val="clear"/>
-                <w:vertAlign w:val="baseline"/>
-              </w:rPr>
-            </w:pPr>
-            <w:r>
-              <w:rPr>
-                <w:rFonts w:ascii="Arial" w:cs="Arial" w:eastAsia="Arial" w:hAnsi="Arial"/>
-                <w:sz w:val="22"/>
-                <w:szCs w:val="22"/>
-                <w:rtl w:val="0"/>
-              </w:rPr>
-              <w:t xml:space="preserve">Listar Categorias de Problema</w:t>
-            </w:r>
-            <w:r>
-              <w:rPr>
-                <w:rtl w:val="0"/>
-              </w:rPr>
-            </w:r>
-          </w:p>
-        </w:tc>
-        <w:tc>
-          <w:tcPr>
-            <w:tcBorders>
-              <w:top w:color="000000" w:space="0" w:sz="6" w:val="single"/>
-              <w:left w:color="000000" w:space="0" w:sz="6" w:val="single"/>
-              <w:bottom w:color="000000" w:space="0" w:sz="6" w:val="single"/>
-            </w:tcBorders>
-            <w:vAlign w:val="top"/>
-          </w:tcPr>
-          <w:p>
-            <w:pPr>
-              <w:keepLines w:val="1"/>
-              <w:spacing w:after="120" w:lineRule="auto"/>
-              <w:rPr/>
-            </w:pPr>
-            <w:r>
-              <w:rPr>
-                <w:rtl w:val="0"/>
-              </w:rPr>
-              <w:t xml:space="preserve">Felipe/Kaique</w:t>
-            </w:r>
-          </w:p>
-        </w:tc>
-        <w:tc>
-          <w:tcPr>
-            <w:tcBorders>
-              <w:top w:color="000000" w:space="0" w:sz="6" w:val="single"/>
-              <w:left w:color="000000" w:space="0" w:sz="6" w:val="single"/>
-              <w:bottom w:color="000000" w:space="0" w:sz="6" w:val="single"/>
-            </w:tcBorders>
-            <w:vAlign w:val="top"/>
-          </w:tcPr>
-          <w:p>
-            <w:pPr>
-              <w:spacing w:before="80" w:lineRule="auto"/>
-              <w:jc w:val="center"/>
-              <w:rPr/>
-            </w:pPr>
-            <w:r>
-              <w:rPr>
-                <w:rtl w:val="0"/>
-              </w:rPr>
-              <w:t xml:space="preserve">Não/Sim</w:t>
-            </w:r>
-          </w:p>
-        </w:tc>
-        <w:tc>
-          <w:tcPr>
-            <w:tcBorders>
-              <w:top w:color="000000" w:space="0" w:sz="6" w:val="single"/>
-              <w:left w:color="000000" w:space="0" w:sz="6" w:val="single"/>
-              <w:bottom w:color="000000" w:space="0" w:sz="6" w:val="single"/>
-              <w:right w:color="000000" w:space="0" w:sz="6" w:val="single"/>
-            </w:tcBorders>
-            <w:vAlign w:val="top"/>
-          </w:tcPr>
-          <w:p>
-            <w:pPr>
-              <w:spacing w:before="80" w:lineRule="auto"/>
-              <w:jc w:val="center"/>
-              <w:rPr/>
-            </w:pPr>
-            <w:r>
-              <w:rPr>
-                <w:rtl w:val="0"/>
-              </w:rPr>
-              <w:t xml:space="preserve">Não/Sim</w:t>
-            </w:r>
-          </w:p>
-        </w:tc>
-      </w:tr>
-      <w:tr>
-        <w:trPr>
-          <w:cantSplit w:val="0"/>
-          <w:tblHeader w:val="0"/>
-        </w:trPr>
-        <w:tc>
-          <w:tcPr>
-            <w:tcBorders>
-              <w:left w:color="000000" w:space="0" w:sz="6" w:val="single"/>
-              <w:bottom w:color="000000" w:space="0" w:sz="6" w:val="single"/>
-            </w:tcBorders>
-            <w:vAlign w:val="top"/>
-          </w:tcPr>
-          <w:p>
-            <w:pPr>
-              <w:tabs>
-                <w:tab w:val="right" w:leader="none" w:pos="12000"/>
-              </w:tabs>
-              <w:spacing w:before="60" w:lineRule="auto"/>
-              <w:ind w:left="360" w:firstLine="0"/>
-              <w:rPr>
-                <w:rFonts w:ascii="Times New Roman" w:cs="Times New Roman" w:eastAsia="Times New Roman" w:hAnsi="Times New Roman"/>
-                <w:b w:val="0"/>
-                <w:i w:val="0"/>
-                <w:smallCaps w:val="0"/>
-                <w:strike w:val="0"/>
-                <w:color w:val="000000"/>
-                <w:sz w:val="20"/>
-                <w:szCs w:val="20"/>
-                <w:u w:val="none"/>
-                <w:shd w:fill="auto" w:val="clear"/>
-                <w:vertAlign w:val="baseline"/>
-              </w:rPr>
-            </w:pPr>
-            <w:r>
-              <w:rPr>
-                <w:rFonts w:ascii="Arial" w:cs="Arial" w:eastAsia="Arial" w:hAnsi="Arial"/>
-                <w:sz w:val="22"/>
-                <w:szCs w:val="22"/>
-                <w:rtl w:val="0"/>
-              </w:rPr>
-              <w:t xml:space="preserve">Adicionar Nova Categoria de Problema</w:t>
-            </w:r>
-            <w:r>
-              <w:rPr>
-                <w:rtl w:val="0"/>
-              </w:rPr>
-            </w:r>
-          </w:p>
-        </w:tc>
-        <w:tc>
-          <w:tcPr>
-            <w:tcBorders>
-              <w:top w:color="000000" w:space="0" w:sz="6" w:val="single"/>
-              <w:left w:color="000000" w:space="0" w:sz="6" w:val="single"/>
-              <w:bottom w:color="000000" w:space="0" w:sz="6" w:val="single"/>
-            </w:tcBorders>
-            <w:vAlign w:val="top"/>
-          </w:tcPr>
-          <w:p>
-            <w:pPr>
-              <w:keepLines w:val="1"/>
-              <w:spacing w:after="120" w:lineRule="auto"/>
-              <w:rPr/>
-            </w:pPr>
-            <w:r>
-              <w:rPr>
-                <w:rtl w:val="0"/>
-              </w:rPr>
-              <w:t xml:space="preserve">Gabryel/Gustavo</w:t>
-            </w:r>
-          </w:p>
-        </w:tc>
-        <w:tc>
-          <w:tcPr>
-            <w:tcBorders>
-              <w:top w:color="000000" w:space="0" w:sz="6" w:val="single"/>
-              <w:left w:color="000000" w:space="0" w:sz="6" w:val="single"/>
-              <w:bottom w:color="000000" w:space="0" w:sz="6" w:val="single"/>
-            </w:tcBorders>
-            <w:vAlign w:val="top"/>
-          </w:tcPr>
-          <w:p>
-            <w:pPr>
-              <w:spacing w:before="80" w:lineRule="auto"/>
-              <w:jc w:val="center"/>
-              <w:rPr/>
-            </w:pPr>
-            <w:r>
-              <w:rPr>
-                <w:rtl w:val="0"/>
-              </w:rPr>
-              <w:t xml:space="preserve">Não/Sim</w:t>
-            </w:r>
-          </w:p>
-        </w:tc>
-        <w:tc>
-          <w:tcPr>
-            <w:tcBorders>
-              <w:top w:color="000000" w:space="0" w:sz="6" w:val="single"/>
-              <w:left w:color="000000" w:space="0" w:sz="6" w:val="single"/>
-              <w:bottom w:color="000000" w:space="0" w:sz="6" w:val="single"/>
-              <w:right w:color="000000" w:space="0" w:sz="6" w:val="single"/>
-            </w:tcBorders>
-            <w:vAlign w:val="top"/>
-          </w:tcPr>
-          <w:p>
-            <w:pPr>
-              <w:spacing w:before="80" w:lineRule="auto"/>
-              <w:jc w:val="center"/>
-              <w:rPr/>
-            </w:pPr>
-            <w:r>
-              <w:rPr>
-                <w:rtl w:val="0"/>
-              </w:rPr>
-              <w:t xml:space="preserve">Não/Sim</w:t>
-            </w:r>
-          </w:p>
-        </w:tc>
-      </w:tr>
-      <w:tr>
-        <w:trPr>
-          <w:cantSplit w:val="0"/>
-          <w:tblHeader w:val="0"/>
-        </w:trPr>
-        <w:tc>
-          <w:tcPr>
-            <w:tcBorders>
-              <w:left w:color="000000" w:space="0" w:sz="6" w:val="single"/>
-              <w:bottom w:color="000000" w:space="0" w:sz="6" w:val="single"/>
-            </w:tcBorders>
-            <w:vAlign w:val="top"/>
-          </w:tcPr>
-          <w:p>
-            <w:pPr>
-              <w:tabs>
-                <w:tab w:val="right" w:leader="none" w:pos="12000"/>
-              </w:tabs>
-              <w:spacing w:before="60" w:lineRule="auto"/>
-              <w:ind w:left="360" w:firstLine="0"/>
-              <w:rPr>
-                <w:rFonts w:ascii="Times New Roman" w:cs="Times New Roman" w:eastAsia="Times New Roman" w:hAnsi="Times New Roman"/>
-                <w:b w:val="0"/>
-                <w:i w:val="0"/>
-                <w:smallCaps w:val="0"/>
-                <w:strike w:val="0"/>
-                <w:color w:val="000000"/>
-                <w:sz w:val="20"/>
-                <w:szCs w:val="20"/>
-                <w:u w:val="none"/>
-                <w:shd w:fill="auto" w:val="clear"/>
-                <w:vertAlign w:val="baseline"/>
-              </w:rPr>
-            </w:pPr>
-            <w:r>
-              <w:rPr>
-                <w:rFonts w:ascii="Arial" w:cs="Arial" w:eastAsia="Arial" w:hAnsi="Arial"/>
-                <w:sz w:val="22"/>
-                <w:szCs w:val="22"/>
-                <w:rtl w:val="0"/>
-              </w:rPr>
-              <w:t xml:space="preserve">Alterar Categoria de Problema</w:t>
-            </w:r>
-            <w:r>
-              <w:rPr>
-                <w:rtl w:val="0"/>
-              </w:rPr>
-            </w:r>
-          </w:p>
-        </w:tc>
-        <w:tc>
-          <w:tcPr>
-            <w:tcBorders>
-              <w:top w:color="000000" w:space="0" w:sz="6" w:val="single"/>
-              <w:left w:color="000000" w:space="0" w:sz="6" w:val="single"/>
-              <w:bottom w:color="000000" w:space="0" w:sz="6" w:val="single"/>
-            </w:tcBorders>
-            <w:vAlign w:val="top"/>
-          </w:tcPr>
-          <w:p>
-            <w:pPr>
-              <w:keepLines w:val="1"/>
-              <w:spacing w:after="120" w:lineRule="auto"/>
-              <w:rPr/>
-            </w:pPr>
-            <w:r>
-              <w:rPr>
-                <w:rtl w:val="0"/>
-              </w:rPr>
-              <w:t xml:space="preserve">Victor/Roni</w:t>
-            </w:r>
-          </w:p>
-        </w:tc>
-        <w:tc>
-          <w:tcPr>
-            <w:tcBorders>
-              <w:top w:color="000000" w:space="0" w:sz="6" w:val="single"/>
-              <w:left w:color="000000" w:space="0" w:sz="6" w:val="single"/>
-              <w:bottom w:color="000000" w:space="0" w:sz="6" w:val="single"/>
-            </w:tcBorders>
-            <w:vAlign w:val="top"/>
-          </w:tcPr>
-          <w:p>
-            <w:pPr>
-              <w:spacing w:before="80" w:lineRule="auto"/>
-              <w:jc w:val="center"/>
-              <w:rPr/>
-            </w:pPr>
-            <w:r>
-              <w:rPr>
-                <w:rtl w:val="0"/>
-              </w:rPr>
-              <w:t xml:space="preserve">Não/Sim</w:t>
-            </w:r>
-          </w:p>
-        </w:tc>
-        <w:tc>
-          <w:tcPr>
-            <w:tcBorders>
-              <w:top w:color="000000" w:space="0" w:sz="6" w:val="single"/>
-              <w:left w:color="000000" w:space="0" w:sz="6" w:val="single"/>
-              <w:bottom w:color="000000" w:space="0" w:sz="6" w:val="single"/>
-              <w:right w:color="000000" w:space="0" w:sz="6" w:val="single"/>
-            </w:tcBorders>
-            <w:vAlign w:val="top"/>
-          </w:tcPr>
-          <w:p>
-            <w:pPr>
-              <w:spacing w:before="80" w:lineRule="auto"/>
-              <w:jc w:val="center"/>
-              <w:rPr/>
-            </w:pPr>
-            <w:r>
-              <w:rPr>
-                <w:rtl w:val="0"/>
-              </w:rPr>
-              <w:t xml:space="preserve">Não/Sim</w:t>
-            </w:r>
-          </w:p>
-        </w:tc>
-      </w:tr>
-      <w:tr>
-        <w:trPr>
-          <w:cantSplit w:val="0"/>
-          <w:tblHeader w:val="0"/>
-        </w:trPr>
-        <w:tc>
-          <w:tcPr>
-            <w:tcBorders>
-              <w:left w:color="000000" w:space="0" w:sz="6" w:val="single"/>
-              <w:bottom w:color="000000" w:space="0" w:sz="6" w:val="single"/>
-            </w:tcBorders>
-            <w:vAlign w:val="top"/>
-          </w:tcPr>
-          <w:p>
-            <w:pPr>
-              <w:tabs>
-                <w:tab w:val="right" w:leader="none" w:pos="12000"/>
-              </w:tabs>
-              <w:spacing w:before="60" w:lineRule="auto"/>
-              <w:ind w:left="360" w:firstLine="0"/>
-              <w:rPr>
-                <w:rFonts w:ascii="Times New Roman" w:cs="Times New Roman" w:eastAsia="Times New Roman" w:hAnsi="Times New Roman"/>
-                <w:b w:val="0"/>
-                <w:i w:val="0"/>
-                <w:smallCaps w:val="0"/>
-                <w:strike w:val="0"/>
-                <w:color w:val="000000"/>
-                <w:sz w:val="20"/>
-                <w:szCs w:val="20"/>
-                <w:u w:val="none"/>
-                <w:shd w:fill="auto" w:val="clear"/>
-                <w:vertAlign w:val="baseline"/>
-              </w:rPr>
-            </w:pPr>
-            <w:r>
-              <w:rPr>
-                <w:rFonts w:ascii="Arial" w:cs="Arial" w:eastAsia="Arial" w:hAnsi="Arial"/>
-                <w:sz w:val="22"/>
-                <w:szCs w:val="22"/>
-                <w:rtl w:val="0"/>
-              </w:rPr>
-              <w:t xml:space="preserve">Listar Laboratórios</w:t>
-            </w:r>
-            <w:r>
-              <w:rPr>
-                <w:rtl w:val="0"/>
-              </w:rPr>
-            </w:r>
-          </w:p>
-        </w:tc>
-        <w:tc>
-          <w:tcPr>
-            <w:tcBorders>
-              <w:top w:color="000000" w:space="0" w:sz="6" w:val="single"/>
-              <w:left w:color="000000" w:space="0" w:sz="6" w:val="single"/>
-              <w:bottom w:color="000000" w:space="0" w:sz="6" w:val="single"/>
-            </w:tcBorders>
-            <w:vAlign w:val="top"/>
-          </w:tcPr>
-          <w:p>
-            <w:pPr>
-              <w:keepLines w:val="1"/>
-              <w:spacing w:after="120" w:lineRule="auto"/>
-              <w:rPr/>
-            </w:pPr>
-            <w:r>
-              <w:rPr>
-                <w:rtl w:val="0"/>
-              </w:rPr>
-              <w:t xml:space="preserve">Felipe/Kaique</w:t>
-            </w:r>
-          </w:p>
-        </w:tc>
-        <w:tc>
-          <w:tcPr>
-            <w:tcBorders>
-              <w:top w:color="000000" w:space="0" w:sz="6" w:val="single"/>
-              <w:left w:color="000000" w:space="0" w:sz="6" w:val="single"/>
-              <w:bottom w:color="000000" w:space="0" w:sz="6" w:val="single"/>
-            </w:tcBorders>
-            <w:vAlign w:val="top"/>
-          </w:tcPr>
-          <w:p>
-            <w:pPr>
-              <w:spacing w:before="80" w:lineRule="auto"/>
-              <w:jc w:val="center"/>
-              <w:rPr/>
-            </w:pPr>
-            <w:r>
-              <w:rPr>
-                <w:rtl w:val="0"/>
-              </w:rPr>
-              <w:t xml:space="preserve">Não/Sim</w:t>
-            </w:r>
-          </w:p>
-        </w:tc>
-        <w:tc>
-          <w:tcPr>
-            <w:tcBorders>
-              <w:top w:color="000000" w:space="0" w:sz="6" w:val="single"/>
-              <w:left w:color="000000" w:space="0" w:sz="6" w:val="single"/>
-              <w:bottom w:color="000000" w:space="0" w:sz="6" w:val="single"/>
-              <w:right w:color="000000" w:space="0" w:sz="6" w:val="single"/>
-            </w:tcBorders>
-            <w:vAlign w:val="top"/>
-          </w:tcPr>
-          <w:p>
-            <w:pPr>
-              <w:spacing w:before="80" w:lineRule="auto"/>
-              <w:jc w:val="center"/>
-              <w:rPr/>
-            </w:pPr>
-            <w:r>
-              <w:rPr>
-                <w:rtl w:val="0"/>
-              </w:rPr>
-              <w:t xml:space="preserve">Não/Sim</w:t>
-            </w:r>
-          </w:p>
-        </w:tc>
-      </w:tr>
-      <w:tr>
-        <w:trPr>
-          <w:cantSplit w:val="0"/>
-          <w:tblHeader w:val="0"/>
-        </w:trPr>
-        <w:tc>
-          <w:tcPr>
-            <w:tcBorders>
-              <w:left w:color="000000" w:space="0" w:sz="6" w:val="single"/>
-              <w:bottom w:color="000000" w:space="0" w:sz="6" w:val="single"/>
-            </w:tcBorders>
-            <w:vAlign w:val="top"/>
-          </w:tcPr>
-          <w:p>
-            <w:pPr>
-              <w:tabs>
-                <w:tab w:val="right" w:leader="none" w:pos="12000"/>
-              </w:tabs>
-              <w:spacing w:before="60" w:lineRule="auto"/>
-              <w:ind w:left="360" w:firstLine="0"/>
-              <w:rPr>
-                <w:rFonts w:ascii="Times New Roman" w:cs="Times New Roman" w:eastAsia="Times New Roman" w:hAnsi="Times New Roman"/>
-                <w:b w:val="0"/>
-                <w:i w:val="0"/>
-                <w:smallCaps w:val="0"/>
-                <w:strike w:val="0"/>
-                <w:color w:val="000000"/>
-                <w:sz w:val="20"/>
-                <w:szCs w:val="20"/>
-                <w:u w:val="none"/>
-                <w:shd w:fill="auto" w:val="clear"/>
-                <w:vertAlign w:val="baseline"/>
-              </w:rPr>
-            </w:pPr>
-            <w:r>
-              <w:rPr>
-                <w:rFonts w:ascii="Arial" w:cs="Arial" w:eastAsia="Arial" w:hAnsi="Arial"/>
-                <w:sz w:val="22"/>
-                <w:szCs w:val="22"/>
-                <w:rtl w:val="0"/>
-              </w:rPr>
-              <w:t xml:space="preserve">Cadastrar Laboratório</w:t>
-            </w:r>
-            <w:r>
-              <w:rPr>
-                <w:rtl w:val="0"/>
-              </w:rPr>
-            </w:r>
-          </w:p>
-        </w:tc>
-        <w:tc>
-          <w:tcPr>
-            <w:tcBorders>
-              <w:top w:color="000000" w:space="0" w:sz="6" w:val="single"/>
-              <w:left w:color="000000" w:space="0" w:sz="6" w:val="single"/>
-              <w:bottom w:color="000000" w:space="0" w:sz="6" w:val="single"/>
-            </w:tcBorders>
-            <w:vAlign w:val="top"/>
-          </w:tcPr>
-          <w:p>
-            <w:pPr>
-              <w:keepLines w:val="1"/>
-              <w:spacing w:after="120" w:lineRule="auto"/>
-              <w:rPr/>
-            </w:pPr>
-            <w:r>
-              <w:rPr>
-                <w:rtl w:val="0"/>
-              </w:rPr>
-              <w:t xml:space="preserve">Gabryel/Gustavo</w:t>
-            </w:r>
-          </w:p>
-        </w:tc>
-        <w:tc>
-          <w:tcPr>
-            <w:tcBorders>
-              <w:top w:color="000000" w:space="0" w:sz="6" w:val="single"/>
-              <w:left w:color="000000" w:space="0" w:sz="6" w:val="single"/>
-              <w:bottom w:color="000000" w:space="0" w:sz="6" w:val="single"/>
-            </w:tcBorders>
-            <w:vAlign w:val="top"/>
-          </w:tcPr>
-          <w:p>
-            <w:pPr>
-              <w:spacing w:before="80" w:lineRule="auto"/>
-              <w:jc w:val="center"/>
-              <w:rPr/>
-            </w:pPr>
-            <w:r>
-              <w:rPr>
-                <w:rtl w:val="0"/>
-              </w:rPr>
-              <w:t xml:space="preserve">Não/Sim</w:t>
-            </w:r>
-          </w:p>
-        </w:tc>
-        <w:tc>
-          <w:tcPr>
-            <w:tcBorders>
-              <w:top w:color="000000" w:space="0" w:sz="6" w:val="single"/>
-              <w:left w:color="000000" w:space="0" w:sz="6" w:val="single"/>
-              <w:bottom w:color="000000" w:space="0" w:sz="6" w:val="single"/>
-              <w:right w:color="000000" w:space="0" w:sz="6" w:val="single"/>
-            </w:tcBorders>
-            <w:vAlign w:val="top"/>
-          </w:tcPr>
-          <w:p>
-            <w:pPr>
-              <w:spacing w:before="80" w:lineRule="auto"/>
-              <w:jc w:val="center"/>
-              <w:rPr/>
-            </w:pPr>
-            <w:r>
-              <w:rPr>
-                <w:rtl w:val="0"/>
-              </w:rPr>
-              <w:t xml:space="preserve">Não/Sim</w:t>
-            </w:r>
-          </w:p>
-        </w:tc>
-      </w:tr>
-      <w:tr>
-        <w:trPr>
-          <w:cantSplit w:val="0"/>
-          <w:tblHeader w:val="0"/>
-        </w:trPr>
-        <w:tc>
-          <w:tcPr>
-            <w:tcBorders>
-              <w:left w:color="000000" w:space="0" w:sz="6" w:val="single"/>
-              <w:bottom w:color="000000" w:space="0" w:sz="6" w:val="single"/>
-            </w:tcBorders>
-            <w:vAlign w:val="top"/>
-          </w:tcPr>
-          <w:p>
-            <w:pPr>
-              <w:tabs>
-                <w:tab w:val="right" w:leader="none" w:pos="12000"/>
-              </w:tabs>
-              <w:spacing w:before="60" w:lineRule="auto"/>
-              <w:ind w:left="360" w:firstLine="0"/>
-              <w:rPr>
-                <w:rFonts w:ascii="Times New Roman" w:cs="Times New Roman" w:eastAsia="Times New Roman" w:hAnsi="Times New Roman"/>
-                <w:b w:val="0"/>
-                <w:i w:val="0"/>
-                <w:smallCaps w:val="0"/>
-                <w:strike w:val="0"/>
-                <w:color w:val="000000"/>
-                <w:sz w:val="20"/>
-                <w:szCs w:val="20"/>
-                <w:u w:val="none"/>
-                <w:shd w:fill="auto" w:val="clear"/>
-                <w:vertAlign w:val="baseline"/>
-              </w:rPr>
-            </w:pPr>
-            <w:r>
-              <w:rPr>
-                <w:rFonts w:ascii="Arial" w:cs="Arial" w:eastAsia="Arial" w:hAnsi="Arial"/>
-                <w:sz w:val="22"/>
-                <w:szCs w:val="22"/>
-                <w:rtl w:val="0"/>
-              </w:rPr>
-              <w:t xml:space="preserve">Alterar Registro de Laboratório</w:t>
-            </w:r>
-            <w:r>
-              <w:rPr>
-                <w:rtl w:val="0"/>
-              </w:rPr>
-            </w:r>
-          </w:p>
-        </w:tc>
-        <w:tc>
-          <w:tcPr>
-            <w:tcBorders>
-              <w:top w:color="000000" w:space="0" w:sz="6" w:val="single"/>
-              <w:left w:color="000000" w:space="0" w:sz="6" w:val="single"/>
-              <w:bottom w:color="000000" w:space="0" w:sz="6" w:val="single"/>
-            </w:tcBorders>
-            <w:vAlign w:val="top"/>
-          </w:tcPr>
-          <w:p>
-            <w:pPr>
-              <w:keepLines w:val="1"/>
-              <w:spacing w:after="120" w:lineRule="auto"/>
-              <w:rPr/>
-            </w:pPr>
-            <w:r>
-              <w:rPr>
-                <w:rtl w:val="0"/>
-              </w:rPr>
-              <w:t xml:space="preserve">Gabryel/Gustavo</w:t>
-            </w:r>
-          </w:p>
-        </w:tc>
-        <w:tc>
-          <w:tcPr>
-            <w:tcBorders>
-              <w:top w:color="000000" w:space="0" w:sz="6" w:val="single"/>
-              <w:left w:color="000000" w:space="0" w:sz="6" w:val="single"/>
-              <w:bottom w:color="000000" w:space="0" w:sz="6" w:val="single"/>
-            </w:tcBorders>
-            <w:vAlign w:val="top"/>
-          </w:tcPr>
-          <w:p>
-            <w:pPr>
-              <w:spacing w:before="80" w:lineRule="auto"/>
-              <w:jc w:val="center"/>
-              <w:rPr/>
-            </w:pPr>
-            <w:r>
-              <w:rPr>
-                <w:rtl w:val="0"/>
-              </w:rPr>
-              <w:t xml:space="preserve">Não/Sim</w:t>
-            </w:r>
-          </w:p>
-        </w:tc>
-        <w:tc>
-          <w:tcPr>
-            <w:tcBorders>
-              <w:top w:color="000000" w:space="0" w:sz="6" w:val="single"/>
-              <w:left w:color="000000" w:space="0" w:sz="6" w:val="single"/>
-              <w:bottom w:color="000000" w:space="0" w:sz="6" w:val="single"/>
-              <w:right w:color="000000" w:space="0" w:sz="6" w:val="single"/>
-            </w:tcBorders>
-            <w:vAlign w:val="top"/>
-          </w:tcPr>
-          <w:p>
-            <w:pPr>
-              <w:spacing w:before="80" w:lineRule="auto"/>
-              <w:jc w:val="center"/>
-              <w:rPr/>
-            </w:pPr>
-            <w:r>
-              <w:rPr>
-                <w:rtl w:val="0"/>
-              </w:rPr>
-              <w:t xml:space="preserve">Não/Sim</w:t>
+              <w:t xml:space="preserve">Lais/Vinicius</w:t>
             </w:r>
           </w:p>
         </w:tc>
@@ -30813,22 +30399,22 @@
     <w:tbl>
       <w:tblPr>
         <w:tblStyle w:val="Table44"/>
-        <w:tblW w:w="8788.999999999998" w:type="dxa"/>
+        <w:tblW w:w="8805.0" w:type="dxa"/>
         <w:jc w:val="left"/>
         <w:tblLayout w:type="fixed"/>
         <w:tblLook w:val="0000"/>
       </w:tblPr>
       <w:tblGrid>
-        <w:gridCol w:w="3969"/>
-        <w:gridCol w:w="2127"/>
-        <w:gridCol w:w="1559"/>
-        <w:gridCol w:w="1134"/>
+        <w:gridCol w:w="3975"/>
+        <w:gridCol w:w="2415"/>
+        <w:gridCol w:w="1275"/>
+        <w:gridCol w:w="1140"/>
         <w:tblGridChange w:id="0">
           <w:tblGrid>
-            <w:gridCol w:w="3969"/>
-            <w:gridCol w:w="2127"/>
-            <w:gridCol w:w="1559"/>
-            <w:gridCol w:w="1134"/>
+            <w:gridCol w:w="3975"/>
+            <w:gridCol w:w="2415"/>
+            <w:gridCol w:w="1275"/>
+            <w:gridCol w:w="1140"/>
           </w:tblGrid>
         </w:tblGridChange>
       </w:tblGrid>
@@ -30849,47 +30435,17 @@
           </w:tcPr>
           <w:p>
             <w:pPr>
-              <w:keepNext w:val="0"/>
               <w:keepLines w:val="1"/>
-              <w:widowControl w:val="0"/>
-              <w:pBdr>
-                <w:top w:space="0" w:sz="0" w:val="nil"/>
-                <w:left w:space="0" w:sz="0" w:val="nil"/>
-                <w:bottom w:space="0" w:sz="0" w:val="nil"/>
-                <w:right w:space="0" w:sz="0" w:val="nil"/>
-                <w:between w:space="0" w:sz="0" w:val="nil"/>
-              </w:pBdr>
-              <w:shd w:fill="auto" w:val="clear"/>
-              <w:spacing w:after="120" w:before="0" w:line="240" w:lineRule="auto"/>
-              <w:ind w:left="0" w:right="0" w:firstLine="0"/>
+              <w:spacing w:after="120" w:lineRule="auto"/>
               <w:jc w:val="center"/>
               <w:rPr>
-                <w:rFonts w:ascii="Times New Roman" w:cs="Times New Roman" w:eastAsia="Times New Roman" w:hAnsi="Times New Roman"/>
-                <w:b w:val="0"/>
-                <w:i w:val="0"/>
-                <w:smallCaps w:val="0"/>
-                <w:strike w:val="0"/>
                 <w:color w:val="ffffff"/>
-                <w:sz w:val="20"/>
-                <w:szCs w:val="20"/>
-                <w:u w:val="none"/>
-                <w:shd w:fill="auto" w:val="clear"/>
-                <w:vertAlign w:val="baseline"/>
-              </w:rPr>
-            </w:pPr>
-            <w:r>
-              <w:rPr>
-                <w:rFonts w:ascii="Times New Roman" w:cs="Times New Roman" w:eastAsia="Times New Roman" w:hAnsi="Times New Roman"/>
-                <w:b w:val="1"/>
-                <w:i w:val="0"/>
-                <w:smallCaps w:val="0"/>
-                <w:strike w:val="0"/>
+              </w:rPr>
+            </w:pPr>
+            <w:r>
+              <w:rPr>
+                <w:b w:val="1"/>
                 <w:color w:val="ffffff"/>
-                <w:sz w:val="20"/>
-                <w:szCs w:val="20"/>
-                <w:u w:val="none"/>
-                <w:shd w:fill="auto" w:val="clear"/>
-                <w:vertAlign w:val="baseline"/>
                 <w:rtl w:val="0"/>
               </w:rPr>
               <w:t xml:space="preserve">Caso de Uso</w:t>
@@ -30901,6 +30457,47 @@
             </w:r>
           </w:p>
         </w:tc>
+        <w:tc>
+          <w:tcPr>
+            <w:gridSpan w:val="3"/>
+            <w:tcBorders>
+              <w:top w:color="000000" w:space="0" w:sz="6" w:val="single"/>
+              <w:left w:color="000000" w:space="0" w:sz="6" w:val="single"/>
+              <w:bottom w:color="000000" w:space="0" w:sz="6" w:val="single"/>
+            </w:tcBorders>
+            <w:shd w:fill="000000" w:val="clear"/>
+            <w:vAlign w:val="top"/>
+          </w:tcPr>
+          <w:p>
+            <w:pPr>
+              <w:keepLines w:val="1"/>
+              <w:spacing w:after="120" w:lineRule="auto"/>
+              <w:jc w:val="center"/>
+              <w:rPr>
+                <w:color w:val="ffffff"/>
+              </w:rPr>
+            </w:pPr>
+            <w:r>
+              <w:rPr>
+                <w:b w:val="1"/>
+                <w:color w:val="ffffff"/>
+                <w:rtl w:val="0"/>
+              </w:rPr>
+              <w:t xml:space="preserve">Equipe Responsável</w:t>
+            </w:r>
+            <w:r>
+              <w:rPr>
+                <w:rtl w:val="0"/>
+              </w:rPr>
+            </w:r>
+          </w:p>
+        </w:tc>
+      </w:tr>
+      <w:tr>
+        <w:trPr>
+          <w:cantSplit w:val="0"/>
+          <w:tblHeader w:val="0"/>
+        </w:trPr>
         <w:tc>
           <w:tcPr>
             <w:tcBorders>
@@ -30913,51 +30510,14 @@
           </w:tcPr>
           <w:p>
             <w:pPr>
-              <w:keepNext w:val="0"/>
               <w:keepLines w:val="1"/>
-              <w:widowControl w:val="0"/>
-              <w:pBdr>
-                <w:top w:space="0" w:sz="0" w:val="nil"/>
-                <w:left w:space="0" w:sz="0" w:val="nil"/>
-                <w:bottom w:space="0" w:sz="0" w:val="nil"/>
-                <w:right w:space="0" w:sz="0" w:val="nil"/>
-                <w:between w:space="0" w:sz="0" w:val="nil"/>
-              </w:pBdr>
-              <w:shd w:fill="auto" w:val="clear"/>
-              <w:spacing w:after="120" w:before="0" w:line="240" w:lineRule="auto"/>
-              <w:ind w:left="0" w:right="0" w:firstLine="0"/>
+              <w:spacing w:after="120" w:lineRule="auto"/>
               <w:jc w:val="center"/>
               <w:rPr>
-                <w:rFonts w:ascii="Times New Roman" w:cs="Times New Roman" w:eastAsia="Times New Roman" w:hAnsi="Times New Roman"/>
-                <w:b w:val="0"/>
-                <w:i w:val="0"/>
-                <w:smallCaps w:val="0"/>
-                <w:strike w:val="0"/>
+                <w:b w:val="1"/>
                 <w:color w:val="ffffff"/>
-                <w:sz w:val="20"/>
-                <w:szCs w:val="20"/>
-                <w:u w:val="none"/>
-                <w:shd w:fill="auto" w:val="clear"/>
-                <w:vertAlign w:val="baseline"/>
-              </w:rPr>
-            </w:pPr>
-            <w:r>
-              <w:rPr>
-                <w:rFonts w:ascii="Times New Roman" w:cs="Times New Roman" w:eastAsia="Times New Roman" w:hAnsi="Times New Roman"/>
-                <w:b w:val="1"/>
-                <w:i w:val="0"/>
-                <w:smallCaps w:val="0"/>
-                <w:strike w:val="0"/>
-                <w:color w:val="ffffff"/>
-                <w:sz w:val="20"/>
-                <w:szCs w:val="20"/>
-                <w:u w:val="none"/>
-                <w:shd w:fill="auto" w:val="clear"/>
-                <w:vertAlign w:val="baseline"/>
-                <w:rtl w:val="0"/>
-              </w:rPr>
-              <w:t xml:space="preserve">Equipe Responsável</w:t>
-            </w:r>
+              </w:rPr>
+            </w:pPr>
             <w:r>
               <w:rPr>
                 <w:rtl w:val="0"/>
@@ -30977,120 +30537,52 @@
           </w:tcPr>
           <w:p>
             <w:pPr>
-              <w:keepNext w:val="0"/>
               <w:keepLines w:val="1"/>
-              <w:widowControl w:val="0"/>
-              <w:pBdr>
-                <w:top w:space="0" w:sz="0" w:val="nil"/>
-                <w:left w:space="0" w:sz="0" w:val="nil"/>
-                <w:bottom w:space="0" w:sz="0" w:val="nil"/>
-                <w:right w:space="0" w:sz="0" w:val="nil"/>
-                <w:between w:space="0" w:sz="0" w:val="nil"/>
-              </w:pBdr>
-              <w:shd w:fill="auto" w:val="clear"/>
-              <w:spacing w:after="120" w:before="0" w:line="240" w:lineRule="auto"/>
-              <w:ind w:left="0" w:right="0" w:firstLine="0"/>
+              <w:spacing w:after="120" w:lineRule="auto"/>
               <w:jc w:val="center"/>
               <w:rPr>
-                <w:rFonts w:ascii="Times New Roman" w:cs="Times New Roman" w:eastAsia="Times New Roman" w:hAnsi="Times New Roman"/>
-                <w:b w:val="0"/>
-                <w:i w:val="0"/>
-                <w:smallCaps w:val="0"/>
-                <w:strike w:val="0"/>
+                <w:b w:val="1"/>
                 <w:color w:val="ffffff"/>
-                <w:sz w:val="20"/>
-                <w:szCs w:val="20"/>
-                <w:u w:val="none"/>
-                <w:shd w:fill="auto" w:val="clear"/>
-                <w:vertAlign w:val="baseline"/>
-              </w:rPr>
-            </w:pPr>
-            <w:r>
-              <w:rPr>
-                <w:rFonts w:ascii="Times New Roman" w:cs="Times New Roman" w:eastAsia="Times New Roman" w:hAnsi="Times New Roman"/>
-                <w:b w:val="1"/>
-                <w:i w:val="0"/>
-                <w:smallCaps w:val="0"/>
-                <w:strike w:val="0"/>
+              </w:rPr>
+            </w:pPr>
+            <w:r>
+              <w:rPr>
+                <w:b w:val="1"/>
                 <w:color w:val="ffffff"/>
-                <w:sz w:val="20"/>
-                <w:szCs w:val="20"/>
-                <w:u w:val="none"/>
-                <w:shd w:fill="auto" w:val="clear"/>
-                <w:vertAlign w:val="baseline"/>
-                <w:rtl w:val="0"/>
-              </w:rPr>
-              <w:t xml:space="preserve">Desenvolvido?</w:t>
-            </w:r>
-            <w:r>
-              <w:rPr>
-                <w:rtl w:val="0"/>
-              </w:rPr>
+                <w:rtl w:val="0"/>
+              </w:rPr>
+              <w:t xml:space="preserve">Desenvolvimento</w:t>
             </w:r>
           </w:p>
         </w:tc>
         <w:tc>
           <w:tcPr>
+            <w:gridSpan w:val="2"/>
             <w:tcBorders>
               <w:top w:color="000000" w:space="0" w:sz="6" w:val="single"/>
               <w:left w:color="000000" w:space="0" w:sz="6" w:val="single"/>
               <w:bottom w:color="000000" w:space="0" w:sz="6" w:val="single"/>
-              <w:right w:color="000000" w:space="0" w:sz="6" w:val="single"/>
             </w:tcBorders>
             <w:shd w:fill="000000" w:val="clear"/>
             <w:vAlign w:val="top"/>
           </w:tcPr>
           <w:p>
             <w:pPr>
-              <w:keepNext w:val="0"/>
               <w:keepLines w:val="1"/>
-              <w:widowControl w:val="0"/>
-              <w:pBdr>
-                <w:top w:space="0" w:sz="0" w:val="nil"/>
-                <w:left w:space="0" w:sz="0" w:val="nil"/>
-                <w:bottom w:space="0" w:sz="0" w:val="nil"/>
-                <w:right w:space="0" w:sz="0" w:val="nil"/>
-                <w:between w:space="0" w:sz="0" w:val="nil"/>
-              </w:pBdr>
-              <w:shd w:fill="auto" w:val="clear"/>
-              <w:spacing w:after="120" w:before="0" w:line="240" w:lineRule="auto"/>
-              <w:ind w:left="0" w:right="0" w:firstLine="0"/>
+              <w:spacing w:after="120" w:lineRule="auto"/>
               <w:jc w:val="center"/>
               <w:rPr>
-                <w:rFonts w:ascii="Times New Roman" w:cs="Times New Roman" w:eastAsia="Times New Roman" w:hAnsi="Times New Roman"/>
-                <w:b w:val="0"/>
-                <w:i w:val="0"/>
-                <w:smallCaps w:val="0"/>
-                <w:strike w:val="0"/>
+                <w:b w:val="1"/>
                 <w:color w:val="ffffff"/>
-                <w:sz w:val="20"/>
-                <w:szCs w:val="20"/>
-                <w:u w:val="none"/>
-                <w:shd w:fill="auto" w:val="clear"/>
-                <w:vertAlign w:val="baseline"/>
-              </w:rPr>
-            </w:pPr>
-            <w:r>
-              <w:rPr>
-                <w:rFonts w:ascii="Times New Roman" w:cs="Times New Roman" w:eastAsia="Times New Roman" w:hAnsi="Times New Roman"/>
-                <w:b w:val="1"/>
-                <w:i w:val="0"/>
-                <w:smallCaps w:val="0"/>
-                <w:strike w:val="0"/>
+              </w:rPr>
+            </w:pPr>
+            <w:r>
+              <w:rPr>
+                <w:b w:val="1"/>
                 <w:color w:val="ffffff"/>
-                <w:sz w:val="20"/>
-                <w:szCs w:val="20"/>
-                <w:u w:val="none"/>
-                <w:shd w:fill="auto" w:val="clear"/>
-                <w:vertAlign w:val="baseline"/>
-                <w:rtl w:val="0"/>
-              </w:rPr>
-              <w:t xml:space="preserve">Testado?</w:t>
-            </w:r>
-            <w:r>
-              <w:rPr>
-                <w:rtl w:val="0"/>
-              </w:rPr>
+                <w:rtl w:val="0"/>
+              </w:rPr>
+              <w:t xml:space="preserve">Testes</w:t>
             </w:r>
           </w:p>
         </w:tc>
@@ -31098,6 +30590,7 @@
       <w:tr>
         <w:trPr>
           <w:cantSplit w:val="0"/>
+          <w:trHeight w:val="200" w:hRule="atLeast"/>
           <w:tblHeader w:val="0"/>
         </w:trPr>
         <w:tc>
@@ -31164,10 +30657,39 @@
               <w:rPr>
                 <w:rtl w:val="0"/>
               </w:rPr>
-              <w:t xml:space="preserve">Victor/Roni</w:t>
-            </w:r>
-          </w:p>
-        </w:tc>
+            </w:r>
+          </w:p>
+        </w:tc>
+        <w:tc>
+          <w:tcPr>
+            <w:gridSpan w:val="2"/>
+            <w:tcBorders>
+              <w:top w:color="000000" w:space="0" w:sz="6" w:val="single"/>
+              <w:left w:color="000000" w:space="0" w:sz="6" w:val="single"/>
+              <w:bottom w:color="000000" w:space="0" w:sz="6" w:val="single"/>
+            </w:tcBorders>
+            <w:vAlign w:val="top"/>
+          </w:tcPr>
+          <w:p>
+            <w:pPr>
+              <w:spacing w:before="80" w:lineRule="auto"/>
+              <w:jc w:val="center"/>
+              <w:rPr/>
+            </w:pPr>
+            <w:r>
+              <w:rPr>
+                <w:rtl w:val="0"/>
+              </w:rPr>
+            </w:r>
+          </w:p>
+        </w:tc>
+      </w:tr>
+      <w:tr>
+        <w:trPr>
+          <w:cantSplit w:val="0"/>
+          <w:trHeight w:val="200" w:hRule="atLeast"/>
+          <w:tblHeader w:val="0"/>
+        </w:trPr>
         <w:tc>
           <w:tcPr>
             <w:tcBorders>
@@ -31179,20 +30701,11 @@
           </w:tcPr>
           <w:p>
             <w:pPr>
-              <w:keepNext w:val="0"/>
-              <w:keepLines w:val="0"/>
-              <w:widowControl w:val="0"/>
-              <w:pBdr>
-                <w:top w:space="0" w:sz="0" w:val="nil"/>
-                <w:left w:space="0" w:sz="0" w:val="nil"/>
-                <w:bottom w:space="0" w:sz="0" w:val="nil"/>
-                <w:right w:space="0" w:sz="0" w:val="nil"/>
-                <w:between w:space="0" w:sz="0" w:val="nil"/>
-              </w:pBdr>
-              <w:shd w:fill="auto" w:val="clear"/>
-              <w:spacing w:after="0" w:before="80" w:line="240" w:lineRule="auto"/>
-              <w:ind w:left="0" w:right="0" w:firstLine="0"/>
-              <w:jc w:val="center"/>
+              <w:tabs>
+                <w:tab w:val="right" w:leader="none" w:pos="12000"/>
+              </w:tabs>
+              <w:spacing w:before="60" w:lineRule="auto"/>
+              <w:ind w:left="360" w:firstLine="0"/>
               <w:rPr>
                 <w:rFonts w:ascii="Times New Roman" w:cs="Times New Roman" w:eastAsia="Times New Roman" w:hAnsi="Times New Roman"/>
                 <w:b w:val="0"/>
@@ -31209,6 +30722,89 @@
             </w:pPr>
             <w:r>
               <w:rPr>
+                <w:rFonts w:ascii="Arial" w:cs="Arial" w:eastAsia="Arial" w:hAnsi="Arial"/>
+                <w:sz w:val="22"/>
+                <w:szCs w:val="22"/>
+                <w:rtl w:val="0"/>
+              </w:rPr>
+              <w:t xml:space="preserve">Recuperar Senha</w:t>
+            </w:r>
+            <w:r>
+              <w:rPr>
+                <w:rtl w:val="0"/>
+              </w:rPr>
+            </w:r>
+          </w:p>
+        </w:tc>
+        <w:tc>
+          <w:tcPr>
+            <w:tcBorders>
+              <w:top w:color="000000" w:space="0" w:sz="6" w:val="single"/>
+              <w:left w:color="000000" w:space="0" w:sz="6" w:val="single"/>
+              <w:bottom w:color="000000" w:space="0" w:sz="6" w:val="single"/>
+            </w:tcBorders>
+            <w:vAlign w:val="top"/>
+          </w:tcPr>
+          <w:p>
+            <w:pPr>
+              <w:keepLines w:val="1"/>
+              <w:spacing w:after="120" w:lineRule="auto"/>
+              <w:rPr/>
+            </w:pPr>
+            <w:r>
+              <w:rPr>
+                <w:rtl w:val="0"/>
+              </w:rPr>
+            </w:r>
+          </w:p>
+        </w:tc>
+        <w:tc>
+          <w:tcPr>
+            <w:gridSpan w:val="2"/>
+            <w:tcBorders>
+              <w:top w:color="000000" w:space="0" w:sz="6" w:val="single"/>
+              <w:left w:color="000000" w:space="0" w:sz="6" w:val="single"/>
+              <w:bottom w:color="000000" w:space="0" w:sz="6" w:val="single"/>
+            </w:tcBorders>
+            <w:vAlign w:val="top"/>
+          </w:tcPr>
+          <w:p>
+            <w:pPr>
+              <w:spacing w:before="80" w:lineRule="auto"/>
+              <w:jc w:val="center"/>
+              <w:rPr/>
+            </w:pPr>
+            <w:r>
+              <w:rPr>
+                <w:rtl w:val="0"/>
+              </w:rPr>
+            </w:r>
+          </w:p>
+        </w:tc>
+      </w:tr>
+      <w:tr>
+        <w:trPr>
+          <w:cantSplit w:val="0"/>
+          <w:trHeight w:val="200" w:hRule="atLeast"/>
+          <w:tblHeader w:val="0"/>
+        </w:trPr>
+        <w:tc>
+          <w:tcPr>
+            <w:tcBorders>
+              <w:top w:color="000000" w:space="0" w:sz="6" w:val="single"/>
+              <w:left w:color="000000" w:space="0" w:sz="6" w:val="single"/>
+              <w:bottom w:color="000000" w:space="0" w:sz="6" w:val="single"/>
+            </w:tcBorders>
+            <w:vAlign w:val="top"/>
+          </w:tcPr>
+          <w:p>
+            <w:pPr>
+              <w:tabs>
+                <w:tab w:val="right" w:leader="none" w:pos="12000"/>
+              </w:tabs>
+              <w:spacing w:before="60" w:lineRule="auto"/>
+              <w:ind w:left="360" w:firstLine="0"/>
+              <w:rPr>
                 <w:rFonts w:ascii="Times New Roman" w:cs="Times New Roman" w:eastAsia="Times New Roman" w:hAnsi="Times New Roman"/>
                 <w:b w:val="0"/>
                 <w:i w:val="0"/>
@@ -31220,9 +30816,21 @@
                 <w:u w:val="none"/>
                 <w:shd w:fill="auto" w:val="clear"/>
                 <w:vertAlign w:val="baseline"/>
-                <w:rtl w:val="0"/>
-              </w:rPr>
-              <w:t xml:space="preserve">Não/Sim</w:t>
+              </w:rPr>
+            </w:pPr>
+            <w:r>
+              <w:rPr>
+                <w:rFonts w:ascii="Arial" w:cs="Arial" w:eastAsia="Arial" w:hAnsi="Arial"/>
+                <w:sz w:val="22"/>
+                <w:szCs w:val="22"/>
+                <w:rtl w:val="0"/>
+              </w:rPr>
+              <w:t xml:space="preserve">Listar Chamados do Usuário</w:t>
+            </w:r>
+            <w:r>
+              <w:rPr>
+                <w:rtl w:val="0"/>
+              </w:rPr>
             </w:r>
           </w:p>
         </w:tc>
@@ -31232,26 +30840,67 @@
               <w:top w:color="000000" w:space="0" w:sz="6" w:val="single"/>
               <w:left w:color="000000" w:space="0" w:sz="6" w:val="single"/>
               <w:bottom w:color="000000" w:space="0" w:sz="6" w:val="single"/>
-              <w:right w:color="000000" w:space="0" w:sz="6" w:val="single"/>
             </w:tcBorders>
             <w:vAlign w:val="top"/>
           </w:tcPr>
           <w:p>
             <w:pPr>
-              <w:keepNext w:val="0"/>
-              <w:keepLines w:val="0"/>
-              <w:widowControl w:val="0"/>
-              <w:pBdr>
-                <w:top w:space="0" w:sz="0" w:val="nil"/>
-                <w:left w:space="0" w:sz="0" w:val="nil"/>
-                <w:bottom w:space="0" w:sz="0" w:val="nil"/>
-                <w:right w:space="0" w:sz="0" w:val="nil"/>
-                <w:between w:space="0" w:sz="0" w:val="nil"/>
-              </w:pBdr>
-              <w:shd w:fill="auto" w:val="clear"/>
-              <w:spacing w:after="0" w:before="80" w:line="240" w:lineRule="auto"/>
-              <w:ind w:left="0" w:right="0" w:firstLine="0"/>
-              <w:jc w:val="center"/>
+              <w:keepLines w:val="1"/>
+              <w:spacing w:after="120" w:lineRule="auto"/>
+              <w:rPr/>
+            </w:pPr>
+            <w:r>
+              <w:rPr>
+                <w:rtl w:val="0"/>
+              </w:rPr>
+            </w:r>
+          </w:p>
+        </w:tc>
+        <w:tc>
+          <w:tcPr>
+            <w:gridSpan w:val="2"/>
+            <w:tcBorders>
+              <w:top w:color="000000" w:space="0" w:sz="6" w:val="single"/>
+              <w:left w:color="000000" w:space="0" w:sz="6" w:val="single"/>
+              <w:bottom w:color="000000" w:space="0" w:sz="6" w:val="single"/>
+            </w:tcBorders>
+            <w:vAlign w:val="top"/>
+          </w:tcPr>
+          <w:p>
+            <w:pPr>
+              <w:spacing w:before="80" w:lineRule="auto"/>
+              <w:rPr/>
+            </w:pPr>
+            <w:r>
+              <w:rPr>
+                <w:rtl w:val="0"/>
+              </w:rPr>
+            </w:r>
+          </w:p>
+        </w:tc>
+      </w:tr>
+      <w:tr>
+        <w:trPr>
+          <w:cantSplit w:val="0"/>
+          <w:trHeight w:val="200" w:hRule="atLeast"/>
+          <w:tblHeader w:val="0"/>
+        </w:trPr>
+        <w:tc>
+          <w:tcPr>
+            <w:tcBorders>
+              <w:top w:color="000000" w:space="0" w:sz="6" w:val="single"/>
+              <w:left w:color="000000" w:space="0" w:sz="6" w:val="single"/>
+              <w:bottom w:color="000000" w:space="0" w:sz="6" w:val="single"/>
+            </w:tcBorders>
+            <w:vAlign w:val="top"/>
+          </w:tcPr>
+          <w:p>
+            <w:pPr>
+              <w:tabs>
+                <w:tab w:val="right" w:leader="none" w:pos="12000"/>
+              </w:tabs>
+              <w:spacing w:before="60" w:lineRule="auto"/>
+              <w:ind w:left="360" w:firstLine="0"/>
               <w:rPr>
                 <w:rFonts w:ascii="Times New Roman" w:cs="Times New Roman" w:eastAsia="Times New Roman" w:hAnsi="Times New Roman"/>
                 <w:b w:val="0"/>
@@ -31268,6 +30917,88 @@
             </w:pPr>
             <w:r>
               <w:rPr>
+                <w:rFonts w:ascii="Arial" w:cs="Arial" w:eastAsia="Arial" w:hAnsi="Arial"/>
+                <w:sz w:val="22"/>
+                <w:szCs w:val="22"/>
+                <w:rtl w:val="0"/>
+              </w:rPr>
+              <w:t xml:space="preserve">Acessar Informações do Chamado</w:t>
+            </w:r>
+            <w:r>
+              <w:rPr>
+                <w:rtl w:val="0"/>
+              </w:rPr>
+            </w:r>
+          </w:p>
+        </w:tc>
+        <w:tc>
+          <w:tcPr>
+            <w:tcBorders>
+              <w:top w:color="000000" w:space="0" w:sz="6" w:val="single"/>
+              <w:left w:color="000000" w:space="0" w:sz="6" w:val="single"/>
+              <w:bottom w:color="000000" w:space="0" w:sz="6" w:val="single"/>
+            </w:tcBorders>
+            <w:vAlign w:val="top"/>
+          </w:tcPr>
+          <w:p>
+            <w:pPr>
+              <w:keepLines w:val="1"/>
+              <w:spacing w:after="120" w:lineRule="auto"/>
+              <w:rPr/>
+            </w:pPr>
+            <w:r>
+              <w:rPr>
+                <w:rtl w:val="0"/>
+              </w:rPr>
+            </w:r>
+          </w:p>
+        </w:tc>
+        <w:tc>
+          <w:tcPr>
+            <w:gridSpan w:val="2"/>
+            <w:tcBorders>
+              <w:top w:color="000000" w:space="0" w:sz="6" w:val="single"/>
+              <w:left w:color="000000" w:space="0" w:sz="6" w:val="single"/>
+              <w:bottom w:color="000000" w:space="0" w:sz="6" w:val="single"/>
+            </w:tcBorders>
+            <w:vAlign w:val="top"/>
+          </w:tcPr>
+          <w:p>
+            <w:pPr>
+              <w:spacing w:before="80" w:lineRule="auto"/>
+              <w:rPr/>
+            </w:pPr>
+            <w:r>
+              <w:rPr>
+                <w:rtl w:val="0"/>
+              </w:rPr>
+            </w:r>
+          </w:p>
+        </w:tc>
+      </w:tr>
+      <w:tr>
+        <w:trPr>
+          <w:cantSplit w:val="0"/>
+          <w:trHeight w:val="200" w:hRule="atLeast"/>
+          <w:tblHeader w:val="0"/>
+        </w:trPr>
+        <w:tc>
+          <w:tcPr>
+            <w:tcBorders>
+              <w:top w:color="000000" w:space="0" w:sz="6" w:val="single"/>
+              <w:left w:color="000000" w:space="0" w:sz="6" w:val="single"/>
+              <w:bottom w:color="000000" w:space="0" w:sz="6" w:val="single"/>
+            </w:tcBorders>
+            <w:vAlign w:val="top"/>
+          </w:tcPr>
+          <w:p>
+            <w:pPr>
+              <w:tabs>
+                <w:tab w:val="right" w:leader="none" w:pos="12000"/>
+              </w:tabs>
+              <w:spacing w:before="60" w:lineRule="auto"/>
+              <w:ind w:left="360" w:firstLine="0"/>
+              <w:rPr>
                 <w:rFonts w:ascii="Times New Roman" w:cs="Times New Roman" w:eastAsia="Times New Roman" w:hAnsi="Times New Roman"/>
                 <w:b w:val="0"/>
                 <w:i w:val="0"/>
@@ -31279,18 +31010,24 @@
                 <w:u w:val="none"/>
                 <w:shd w:fill="auto" w:val="clear"/>
                 <w:vertAlign w:val="baseline"/>
-                <w:rtl w:val="0"/>
-              </w:rPr>
-              <w:t xml:space="preserve">Não/Sim</w:t>
-            </w:r>
-          </w:p>
-        </w:tc>
-      </w:tr>
-      <w:tr>
-        <w:trPr>
-          <w:cantSplit w:val="0"/>
-          <w:tblHeader w:val="0"/>
-        </w:trPr>
+              </w:rPr>
+            </w:pPr>
+            <w:r>
+              <w:rPr>
+                <w:rFonts w:ascii="Arial" w:cs="Arial" w:eastAsia="Arial" w:hAnsi="Arial"/>
+                <w:sz w:val="22"/>
+                <w:szCs w:val="22"/>
+                <w:rtl w:val="0"/>
+              </w:rPr>
+              <w:t xml:space="preserve">Acessar Chat</w:t>
+            </w:r>
+            <w:r>
+              <w:rPr>
+                <w:rtl w:val="0"/>
+              </w:rPr>
+            </w:r>
+          </w:p>
+        </w:tc>
         <w:tc>
           <w:tcPr>
             <w:tcBorders>
@@ -31302,34 +31039,10 @@
           </w:tcPr>
           <w:p>
             <w:pPr>
-              <w:tabs>
-                <w:tab w:val="right" w:leader="none" w:pos="12000"/>
-              </w:tabs>
-              <w:spacing w:before="60" w:lineRule="auto"/>
-              <w:ind w:left="360" w:firstLine="0"/>
-              <w:rPr>
-                <w:rFonts w:ascii="Times New Roman" w:cs="Times New Roman" w:eastAsia="Times New Roman" w:hAnsi="Times New Roman"/>
-                <w:b w:val="0"/>
-                <w:i w:val="0"/>
-                <w:smallCaps w:val="0"/>
-                <w:strike w:val="0"/>
-                <w:color w:val="000000"/>
-                <w:sz w:val="20"/>
-                <w:szCs w:val="20"/>
-                <w:u w:val="none"/>
-                <w:shd w:fill="auto" w:val="clear"/>
-                <w:vertAlign w:val="baseline"/>
-              </w:rPr>
-            </w:pPr>
-            <w:r>
-              <w:rPr>
-                <w:rFonts w:ascii="Arial" w:cs="Arial" w:eastAsia="Arial" w:hAnsi="Arial"/>
-                <w:sz w:val="22"/>
-                <w:szCs w:val="22"/>
-                <w:rtl w:val="0"/>
-              </w:rPr>
-              <w:t xml:space="preserve">Recuperar Senha</w:t>
-            </w:r>
+              <w:keepLines w:val="1"/>
+              <w:spacing w:after="120" w:lineRule="auto"/>
+              <w:rPr/>
+            </w:pPr>
             <w:r>
               <w:rPr>
                 <w:rtl w:val="0"/>
@@ -31339,6 +31052,7 @@
         </w:tc>
         <w:tc>
           <w:tcPr>
+            <w:gridSpan w:val="2"/>
             <w:tcBorders>
               <w:top w:color="000000" w:space="0" w:sz="6" w:val="single"/>
               <w:left w:color="000000" w:space="0" w:sz="6" w:val="single"/>
@@ -31348,797 +31062,9 @@
           </w:tcPr>
           <w:p>
             <w:pPr>
-              <w:keepLines w:val="1"/>
-              <w:spacing w:after="120" w:lineRule="auto"/>
-              <w:rPr/>
-            </w:pPr>
-            <w:r>
-              <w:rPr>
-                <w:rtl w:val="0"/>
-              </w:rPr>
-              <w:t xml:space="preserve">Felipe/Kaique</w:t>
-            </w:r>
-          </w:p>
-        </w:tc>
-        <w:tc>
-          <w:tcPr>
-            <w:tcBorders>
-              <w:top w:color="000000" w:space="0" w:sz="6" w:val="single"/>
-              <w:left w:color="000000" w:space="0" w:sz="6" w:val="single"/>
-              <w:bottom w:color="000000" w:space="0" w:sz="6" w:val="single"/>
-            </w:tcBorders>
-            <w:vAlign w:val="top"/>
-          </w:tcPr>
-          <w:p>
-            <w:pPr>
               <w:spacing w:before="80" w:lineRule="auto"/>
               <w:jc w:val="center"/>
               <w:rPr/>
-            </w:pPr>
-            <w:r>
-              <w:rPr>
-                <w:rtl w:val="0"/>
-              </w:rPr>
-              <w:t xml:space="preserve">Não/Sim</w:t>
-            </w:r>
-          </w:p>
-        </w:tc>
-        <w:tc>
-          <w:tcPr>
-            <w:tcBorders>
-              <w:top w:color="000000" w:space="0" w:sz="6" w:val="single"/>
-              <w:left w:color="000000" w:space="0" w:sz="6" w:val="single"/>
-              <w:bottom w:color="000000" w:space="0" w:sz="6" w:val="single"/>
-              <w:right w:color="000000" w:space="0" w:sz="6" w:val="single"/>
-            </w:tcBorders>
-            <w:vAlign w:val="top"/>
-          </w:tcPr>
-          <w:p>
-            <w:pPr>
-              <w:spacing w:before="80" w:lineRule="auto"/>
-              <w:jc w:val="center"/>
-              <w:rPr/>
-            </w:pPr>
-            <w:r>
-              <w:rPr>
-                <w:rtl w:val="0"/>
-              </w:rPr>
-              <w:t xml:space="preserve">Não/Sim</w:t>
-            </w:r>
-          </w:p>
-        </w:tc>
-      </w:tr>
-      <w:tr>
-        <w:trPr>
-          <w:cantSplit w:val="0"/>
-          <w:tblHeader w:val="0"/>
-        </w:trPr>
-        <w:tc>
-          <w:tcPr>
-            <w:tcBorders>
-              <w:top w:color="000000" w:space="0" w:sz="6" w:val="single"/>
-              <w:left w:color="000000" w:space="0" w:sz="6" w:val="single"/>
-              <w:bottom w:color="000000" w:space="0" w:sz="6" w:val="single"/>
-            </w:tcBorders>
-            <w:vAlign w:val="top"/>
-          </w:tcPr>
-          <w:p>
-            <w:pPr>
-              <w:tabs>
-                <w:tab w:val="right" w:leader="none" w:pos="12000"/>
-              </w:tabs>
-              <w:spacing w:before="60" w:lineRule="auto"/>
-              <w:ind w:left="360" w:firstLine="0"/>
-              <w:rPr>
-                <w:rFonts w:ascii="Times New Roman" w:cs="Times New Roman" w:eastAsia="Times New Roman" w:hAnsi="Times New Roman"/>
-                <w:b w:val="0"/>
-                <w:i w:val="0"/>
-                <w:smallCaps w:val="0"/>
-                <w:strike w:val="0"/>
-                <w:color w:val="000000"/>
-                <w:sz w:val="20"/>
-                <w:szCs w:val="20"/>
-                <w:u w:val="none"/>
-                <w:shd w:fill="auto" w:val="clear"/>
-                <w:vertAlign w:val="baseline"/>
-              </w:rPr>
-            </w:pPr>
-            <w:r>
-              <w:rPr>
-                <w:rFonts w:ascii="Arial" w:cs="Arial" w:eastAsia="Arial" w:hAnsi="Arial"/>
-                <w:sz w:val="22"/>
-                <w:szCs w:val="22"/>
-                <w:rtl w:val="0"/>
-              </w:rPr>
-              <w:t xml:space="preserve">Listar Chamados do Usuário</w:t>
-            </w:r>
-            <w:r>
-              <w:rPr>
-                <w:rtl w:val="0"/>
-              </w:rPr>
-            </w:r>
-          </w:p>
-        </w:tc>
-        <w:tc>
-          <w:tcPr>
-            <w:tcBorders>
-              <w:top w:color="000000" w:space="0" w:sz="6" w:val="single"/>
-              <w:left w:color="000000" w:space="0" w:sz="6" w:val="single"/>
-              <w:bottom w:color="000000" w:space="0" w:sz="6" w:val="single"/>
-            </w:tcBorders>
-            <w:vAlign w:val="top"/>
-          </w:tcPr>
-          <w:p>
-            <w:pPr>
-              <w:keepLines w:val="1"/>
-              <w:spacing w:after="120" w:lineRule="auto"/>
-              <w:rPr/>
-            </w:pPr>
-            <w:r>
-              <w:rPr>
-                <w:rtl w:val="0"/>
-              </w:rPr>
-              <w:t xml:space="preserve">Gabryel/Gustavo</w:t>
-            </w:r>
-          </w:p>
-        </w:tc>
-        <w:tc>
-          <w:tcPr>
-            <w:tcBorders>
-              <w:top w:color="000000" w:space="0" w:sz="6" w:val="single"/>
-              <w:left w:color="000000" w:space="0" w:sz="6" w:val="single"/>
-              <w:bottom w:color="000000" w:space="0" w:sz="6" w:val="single"/>
-            </w:tcBorders>
-            <w:vAlign w:val="top"/>
-          </w:tcPr>
-          <w:p>
-            <w:pPr>
-              <w:spacing w:before="80" w:lineRule="auto"/>
-              <w:jc w:val="center"/>
-              <w:rPr/>
-            </w:pPr>
-            <w:r>
-              <w:rPr>
-                <w:rtl w:val="0"/>
-              </w:rPr>
-              <w:t xml:space="preserve">Não/Sim</w:t>
-            </w:r>
-          </w:p>
-        </w:tc>
-        <w:tc>
-          <w:tcPr>
-            <w:tcBorders>
-              <w:top w:color="000000" w:space="0" w:sz="6" w:val="single"/>
-              <w:left w:color="000000" w:space="0" w:sz="6" w:val="single"/>
-              <w:bottom w:color="000000" w:space="0" w:sz="6" w:val="single"/>
-              <w:right w:color="000000" w:space="0" w:sz="6" w:val="single"/>
-            </w:tcBorders>
-            <w:vAlign w:val="top"/>
-          </w:tcPr>
-          <w:p>
-            <w:pPr>
-              <w:spacing w:before="80" w:lineRule="auto"/>
-              <w:jc w:val="center"/>
-              <w:rPr/>
-            </w:pPr>
-            <w:r>
-              <w:rPr>
-                <w:rtl w:val="0"/>
-              </w:rPr>
-              <w:t xml:space="preserve">Não/Sim</w:t>
-            </w:r>
-          </w:p>
-        </w:tc>
-      </w:tr>
-      <w:tr>
-        <w:trPr>
-          <w:cantSplit w:val="0"/>
-          <w:tblHeader w:val="0"/>
-        </w:trPr>
-        <w:tc>
-          <w:tcPr>
-            <w:tcBorders>
-              <w:top w:color="000000" w:space="0" w:sz="6" w:val="single"/>
-              <w:left w:color="000000" w:space="0" w:sz="6" w:val="single"/>
-              <w:bottom w:color="000000" w:space="0" w:sz="6" w:val="single"/>
-            </w:tcBorders>
-            <w:vAlign w:val="top"/>
-          </w:tcPr>
-          <w:p>
-            <w:pPr>
-              <w:tabs>
-                <w:tab w:val="right" w:leader="none" w:pos="12000"/>
-              </w:tabs>
-              <w:spacing w:before="60" w:lineRule="auto"/>
-              <w:ind w:left="360" w:firstLine="0"/>
-              <w:rPr>
-                <w:rFonts w:ascii="Times New Roman" w:cs="Times New Roman" w:eastAsia="Times New Roman" w:hAnsi="Times New Roman"/>
-                <w:b w:val="0"/>
-                <w:i w:val="0"/>
-                <w:smallCaps w:val="0"/>
-                <w:strike w:val="0"/>
-                <w:color w:val="000000"/>
-                <w:sz w:val="20"/>
-                <w:szCs w:val="20"/>
-                <w:u w:val="none"/>
-                <w:shd w:fill="auto" w:val="clear"/>
-                <w:vertAlign w:val="baseline"/>
-              </w:rPr>
-            </w:pPr>
-            <w:r>
-              <w:rPr>
-                <w:rFonts w:ascii="Arial" w:cs="Arial" w:eastAsia="Arial" w:hAnsi="Arial"/>
-                <w:sz w:val="22"/>
-                <w:szCs w:val="22"/>
-                <w:rtl w:val="0"/>
-              </w:rPr>
-              <w:t xml:space="preserve">Acessar Informações do Chamado</w:t>
-            </w:r>
-            <w:r>
-              <w:rPr>
-                <w:rtl w:val="0"/>
-              </w:rPr>
-            </w:r>
-          </w:p>
-        </w:tc>
-        <w:tc>
-          <w:tcPr>
-            <w:tcBorders>
-              <w:top w:color="000000" w:space="0" w:sz="6" w:val="single"/>
-              <w:left w:color="000000" w:space="0" w:sz="6" w:val="single"/>
-              <w:bottom w:color="000000" w:space="0" w:sz="6" w:val="single"/>
-            </w:tcBorders>
-            <w:vAlign w:val="top"/>
-          </w:tcPr>
-          <w:p>
-            <w:pPr>
-              <w:keepLines w:val="1"/>
-              <w:spacing w:after="120" w:lineRule="auto"/>
-              <w:rPr/>
-            </w:pPr>
-            <w:r>
-              <w:rPr>
-                <w:rtl w:val="0"/>
-              </w:rPr>
-              <w:t xml:space="preserve">Victor/Roni</w:t>
-            </w:r>
-          </w:p>
-        </w:tc>
-        <w:tc>
-          <w:tcPr>
-            <w:tcBorders>
-              <w:top w:color="000000" w:space="0" w:sz="6" w:val="single"/>
-              <w:left w:color="000000" w:space="0" w:sz="6" w:val="single"/>
-              <w:bottom w:color="000000" w:space="0" w:sz="6" w:val="single"/>
-            </w:tcBorders>
-            <w:vAlign w:val="top"/>
-          </w:tcPr>
-          <w:p>
-            <w:pPr>
-              <w:spacing w:before="80" w:lineRule="auto"/>
-              <w:jc w:val="center"/>
-              <w:rPr/>
-            </w:pPr>
-            <w:r>
-              <w:rPr>
-                <w:rtl w:val="0"/>
-              </w:rPr>
-              <w:t xml:space="preserve">Não/Sim</w:t>
-            </w:r>
-          </w:p>
-        </w:tc>
-        <w:tc>
-          <w:tcPr>
-            <w:tcBorders>
-              <w:top w:color="000000" w:space="0" w:sz="6" w:val="single"/>
-              <w:left w:color="000000" w:space="0" w:sz="6" w:val="single"/>
-              <w:bottom w:color="000000" w:space="0" w:sz="6" w:val="single"/>
-              <w:right w:color="000000" w:space="0" w:sz="6" w:val="single"/>
-            </w:tcBorders>
-            <w:vAlign w:val="top"/>
-          </w:tcPr>
-          <w:p>
-            <w:pPr>
-              <w:spacing w:before="80" w:lineRule="auto"/>
-              <w:jc w:val="center"/>
-              <w:rPr/>
-            </w:pPr>
-            <w:r>
-              <w:rPr>
-                <w:rtl w:val="0"/>
-              </w:rPr>
-              <w:t xml:space="preserve">Não/Sim</w:t>
-            </w:r>
-          </w:p>
-        </w:tc>
-      </w:tr>
-      <w:tr>
-        <w:trPr>
-          <w:cantSplit w:val="0"/>
-          <w:tblHeader w:val="0"/>
-        </w:trPr>
-        <w:tc>
-          <w:tcPr>
-            <w:tcBorders>
-              <w:top w:color="000000" w:space="0" w:sz="6" w:val="single"/>
-              <w:left w:color="000000" w:space="0" w:sz="6" w:val="single"/>
-              <w:bottom w:color="000000" w:space="0" w:sz="6" w:val="single"/>
-            </w:tcBorders>
-            <w:vAlign w:val="top"/>
-          </w:tcPr>
-          <w:p>
-            <w:pPr>
-              <w:tabs>
-                <w:tab w:val="right" w:leader="none" w:pos="12000"/>
-              </w:tabs>
-              <w:spacing w:before="60" w:lineRule="auto"/>
-              <w:ind w:left="360" w:firstLine="0"/>
-              <w:rPr>
-                <w:rFonts w:ascii="Times New Roman" w:cs="Times New Roman" w:eastAsia="Times New Roman" w:hAnsi="Times New Roman"/>
-                <w:b w:val="0"/>
-                <w:i w:val="0"/>
-                <w:smallCaps w:val="0"/>
-                <w:strike w:val="0"/>
-                <w:color w:val="000000"/>
-                <w:sz w:val="20"/>
-                <w:szCs w:val="20"/>
-                <w:u w:val="none"/>
-                <w:shd w:fill="auto" w:val="clear"/>
-                <w:vertAlign w:val="baseline"/>
-              </w:rPr>
-            </w:pPr>
-            <w:r>
-              <w:rPr>
-                <w:rFonts w:ascii="Arial" w:cs="Arial" w:eastAsia="Arial" w:hAnsi="Arial"/>
-                <w:sz w:val="22"/>
-                <w:szCs w:val="22"/>
-                <w:rtl w:val="0"/>
-              </w:rPr>
-              <w:t xml:space="preserve">Acessar Chat</w:t>
-            </w:r>
-            <w:r>
-              <w:rPr>
-                <w:rtl w:val="0"/>
-              </w:rPr>
-            </w:r>
-          </w:p>
-        </w:tc>
-        <w:tc>
-          <w:tcPr>
-            <w:tcBorders>
-              <w:top w:color="000000" w:space="0" w:sz="6" w:val="single"/>
-              <w:left w:color="000000" w:space="0" w:sz="6" w:val="single"/>
-              <w:bottom w:color="000000" w:space="0" w:sz="6" w:val="single"/>
-            </w:tcBorders>
-            <w:vAlign w:val="top"/>
-          </w:tcPr>
-          <w:p>
-            <w:pPr>
-              <w:keepLines w:val="1"/>
-              <w:spacing w:after="120" w:lineRule="auto"/>
-              <w:rPr/>
-            </w:pPr>
-            <w:r>
-              <w:rPr>
-                <w:rtl w:val="0"/>
-              </w:rPr>
-              <w:t xml:space="preserve">Felipe/Kaique</w:t>
-            </w:r>
-          </w:p>
-        </w:tc>
-        <w:tc>
-          <w:tcPr>
-            <w:tcBorders>
-              <w:top w:color="000000" w:space="0" w:sz="6" w:val="single"/>
-              <w:left w:color="000000" w:space="0" w:sz="6" w:val="single"/>
-              <w:bottom w:color="000000" w:space="0" w:sz="6" w:val="single"/>
-            </w:tcBorders>
-            <w:vAlign w:val="top"/>
-          </w:tcPr>
-          <w:p>
-            <w:pPr>
-              <w:spacing w:before="80" w:lineRule="auto"/>
-              <w:jc w:val="center"/>
-              <w:rPr/>
-            </w:pPr>
-            <w:r>
-              <w:rPr>
-                <w:rtl w:val="0"/>
-              </w:rPr>
-              <w:t xml:space="preserve">Não/Sim</w:t>
-            </w:r>
-          </w:p>
-        </w:tc>
-        <w:tc>
-          <w:tcPr>
-            <w:tcBorders>
-              <w:top w:color="000000" w:space="0" w:sz="6" w:val="single"/>
-              <w:left w:color="000000" w:space="0" w:sz="6" w:val="single"/>
-              <w:bottom w:color="000000" w:space="0" w:sz="6" w:val="single"/>
-              <w:right w:color="000000" w:space="0" w:sz="6" w:val="single"/>
-            </w:tcBorders>
-            <w:vAlign w:val="top"/>
-          </w:tcPr>
-          <w:p>
-            <w:pPr>
-              <w:spacing w:before="80" w:lineRule="auto"/>
-              <w:jc w:val="center"/>
-              <w:rPr/>
-            </w:pPr>
-            <w:r>
-              <w:rPr>
-                <w:rtl w:val="0"/>
-              </w:rPr>
-              <w:t xml:space="preserve">Não/Sim</w:t>
-            </w:r>
-          </w:p>
-        </w:tc>
-      </w:tr>
-      <w:tr>
-        <w:trPr>
-          <w:cantSplit w:val="0"/>
-          <w:tblHeader w:val="0"/>
-        </w:trPr>
-        <w:tc>
-          <w:tcPr>
-            <w:tcBorders>
-              <w:left w:color="000000" w:space="0" w:sz="6" w:val="single"/>
-              <w:bottom w:color="000000" w:space="0" w:sz="6" w:val="single"/>
-            </w:tcBorders>
-            <w:vAlign w:val="top"/>
-          </w:tcPr>
-          <w:p>
-            <w:pPr>
-              <w:keepNext w:val="0"/>
-              <w:keepLines w:val="0"/>
-              <w:widowControl w:val="0"/>
-              <w:pBdr>
-                <w:top w:space="0" w:sz="0" w:val="nil"/>
-                <w:left w:space="0" w:sz="0" w:val="nil"/>
-                <w:bottom w:space="0" w:sz="0" w:val="nil"/>
-                <w:right w:space="0" w:sz="0" w:val="nil"/>
-                <w:between w:space="0" w:sz="0" w:val="nil"/>
-              </w:pBdr>
-              <w:shd w:fill="auto" w:val="clear"/>
-              <w:spacing w:after="0" w:before="80" w:line="240" w:lineRule="auto"/>
-              <w:ind w:left="0" w:right="0" w:firstLine="0"/>
-              <w:jc w:val="left"/>
-              <w:rPr>
-                <w:rFonts w:ascii="Times New Roman" w:cs="Times New Roman" w:eastAsia="Times New Roman" w:hAnsi="Times New Roman"/>
-                <w:b w:val="0"/>
-                <w:i w:val="0"/>
-                <w:smallCaps w:val="0"/>
-                <w:strike w:val="0"/>
-                <w:color w:val="000000"/>
-                <w:sz w:val="20"/>
-                <w:szCs w:val="20"/>
-                <w:u w:val="none"/>
-                <w:shd w:fill="auto" w:val="clear"/>
-                <w:vertAlign w:val="baseline"/>
-              </w:rPr>
-            </w:pPr>
-            <w:r>
-              <w:rPr>
-                <w:rtl w:val="0"/>
-              </w:rPr>
-            </w:r>
-          </w:p>
-        </w:tc>
-        <w:tc>
-          <w:tcPr>
-            <w:tcBorders>
-              <w:left w:color="000000" w:space="0" w:sz="6" w:val="single"/>
-              <w:bottom w:color="000000" w:space="0" w:sz="6" w:val="single"/>
-            </w:tcBorders>
-            <w:vAlign w:val="top"/>
-          </w:tcPr>
-          <w:p>
-            <w:pPr>
-              <w:keepNext w:val="0"/>
-              <w:keepLines w:val="1"/>
-              <w:widowControl w:val="0"/>
-              <w:pBdr>
-                <w:top w:space="0" w:sz="0" w:val="nil"/>
-                <w:left w:space="0" w:sz="0" w:val="nil"/>
-                <w:bottom w:space="0" w:sz="0" w:val="nil"/>
-                <w:right w:space="0" w:sz="0" w:val="nil"/>
-                <w:between w:space="0" w:sz="0" w:val="nil"/>
-              </w:pBdr>
-              <w:shd w:fill="auto" w:val="clear"/>
-              <w:spacing w:after="120" w:before="0" w:line="240" w:lineRule="auto"/>
-              <w:ind w:left="0" w:right="0" w:firstLine="0"/>
-              <w:jc w:val="left"/>
-              <w:rPr>
-                <w:rFonts w:ascii="Times New Roman" w:cs="Times New Roman" w:eastAsia="Times New Roman" w:hAnsi="Times New Roman"/>
-                <w:b w:val="0"/>
-                <w:i w:val="0"/>
-                <w:smallCaps w:val="0"/>
-                <w:strike w:val="0"/>
-                <w:color w:val="000000"/>
-                <w:sz w:val="20"/>
-                <w:szCs w:val="20"/>
-                <w:u w:val="none"/>
-                <w:shd w:fill="auto" w:val="clear"/>
-                <w:vertAlign w:val="baseline"/>
-              </w:rPr>
-            </w:pPr>
-            <w:r>
-              <w:rPr>
-                <w:rtl w:val="0"/>
-              </w:rPr>
-            </w:r>
-          </w:p>
-        </w:tc>
-        <w:tc>
-          <w:tcPr>
-            <w:tcBorders>
-              <w:left w:color="000000" w:space="0" w:sz="6" w:val="single"/>
-              <w:bottom w:color="000000" w:space="0" w:sz="6" w:val="single"/>
-            </w:tcBorders>
-            <w:vAlign w:val="top"/>
-          </w:tcPr>
-          <w:p>
-            <w:pPr>
-              <w:keepNext w:val="0"/>
-              <w:keepLines w:val="0"/>
-              <w:widowControl w:val="0"/>
-              <w:pBdr>
-                <w:top w:space="0" w:sz="0" w:val="nil"/>
-                <w:left w:space="0" w:sz="0" w:val="nil"/>
-                <w:bottom w:space="0" w:sz="0" w:val="nil"/>
-                <w:right w:space="0" w:sz="0" w:val="nil"/>
-                <w:between w:space="0" w:sz="0" w:val="nil"/>
-              </w:pBdr>
-              <w:shd w:fill="auto" w:val="clear"/>
-              <w:spacing w:after="0" w:before="80" w:line="240" w:lineRule="auto"/>
-              <w:ind w:left="0" w:right="0" w:firstLine="0"/>
-              <w:jc w:val="center"/>
-              <w:rPr>
-                <w:rFonts w:ascii="Times New Roman" w:cs="Times New Roman" w:eastAsia="Times New Roman" w:hAnsi="Times New Roman"/>
-                <w:b w:val="0"/>
-                <w:i w:val="0"/>
-                <w:smallCaps w:val="0"/>
-                <w:strike w:val="0"/>
-                <w:color w:val="000000"/>
-                <w:sz w:val="20"/>
-                <w:szCs w:val="20"/>
-                <w:u w:val="none"/>
-                <w:shd w:fill="auto" w:val="clear"/>
-                <w:vertAlign w:val="baseline"/>
-              </w:rPr>
-            </w:pPr>
-            <w:r>
-              <w:rPr>
-                <w:rtl w:val="0"/>
-              </w:rPr>
-            </w:r>
-          </w:p>
-        </w:tc>
-        <w:tc>
-          <w:tcPr>
-            <w:tcBorders>
-              <w:left w:color="000000" w:space="0" w:sz="6" w:val="single"/>
-              <w:bottom w:color="000000" w:space="0" w:sz="6" w:val="single"/>
-              <w:right w:color="000000" w:space="0" w:sz="6" w:val="single"/>
-            </w:tcBorders>
-            <w:vAlign w:val="top"/>
-          </w:tcPr>
-          <w:p>
-            <w:pPr>
-              <w:keepNext w:val="0"/>
-              <w:keepLines w:val="0"/>
-              <w:widowControl w:val="0"/>
-              <w:pBdr>
-                <w:top w:space="0" w:sz="0" w:val="nil"/>
-                <w:left w:space="0" w:sz="0" w:val="nil"/>
-                <w:bottom w:space="0" w:sz="0" w:val="nil"/>
-                <w:right w:space="0" w:sz="0" w:val="nil"/>
-                <w:between w:space="0" w:sz="0" w:val="nil"/>
-              </w:pBdr>
-              <w:shd w:fill="auto" w:val="clear"/>
-              <w:spacing w:after="0" w:before="80" w:line="240" w:lineRule="auto"/>
-              <w:ind w:left="0" w:right="0" w:firstLine="0"/>
-              <w:jc w:val="center"/>
-              <w:rPr>
-                <w:rFonts w:ascii="Times New Roman" w:cs="Times New Roman" w:eastAsia="Times New Roman" w:hAnsi="Times New Roman"/>
-                <w:b w:val="0"/>
-                <w:i w:val="0"/>
-                <w:smallCaps w:val="0"/>
-                <w:strike w:val="0"/>
-                <w:color w:val="000000"/>
-                <w:sz w:val="20"/>
-                <w:szCs w:val="20"/>
-                <w:u w:val="none"/>
-                <w:shd w:fill="auto" w:val="clear"/>
-                <w:vertAlign w:val="baseline"/>
-              </w:rPr>
-            </w:pPr>
-            <w:r>
-              <w:rPr>
-                <w:rtl w:val="0"/>
-              </w:rPr>
-            </w:r>
-          </w:p>
-        </w:tc>
-      </w:tr>
-      <w:tr>
-        <w:trPr>
-          <w:cantSplit w:val="0"/>
-          <w:tblHeader w:val="0"/>
-        </w:trPr>
-        <w:tc>
-          <w:tcPr>
-            <w:tcBorders>
-              <w:left w:color="000000" w:space="0" w:sz="6" w:val="single"/>
-              <w:bottom w:color="000000" w:space="0" w:sz="6" w:val="single"/>
-            </w:tcBorders>
-            <w:vAlign w:val="top"/>
-          </w:tcPr>
-          <w:p>
-            <w:pPr>
-              <w:keepNext w:val="0"/>
-              <w:keepLines w:val="0"/>
-              <w:widowControl w:val="0"/>
-              <w:pBdr>
-                <w:top w:space="0" w:sz="0" w:val="nil"/>
-                <w:left w:space="0" w:sz="0" w:val="nil"/>
-                <w:bottom w:space="0" w:sz="0" w:val="nil"/>
-                <w:right w:space="0" w:sz="0" w:val="nil"/>
-                <w:between w:space="0" w:sz="0" w:val="nil"/>
-              </w:pBdr>
-              <w:shd w:fill="auto" w:val="clear"/>
-              <w:spacing w:after="0" w:before="80" w:line="240" w:lineRule="auto"/>
-              <w:ind w:left="0" w:right="0" w:firstLine="0"/>
-              <w:jc w:val="left"/>
-              <w:rPr>
-                <w:rFonts w:ascii="Times New Roman" w:cs="Times New Roman" w:eastAsia="Times New Roman" w:hAnsi="Times New Roman"/>
-                <w:b w:val="0"/>
-                <w:i w:val="0"/>
-                <w:smallCaps w:val="0"/>
-                <w:strike w:val="0"/>
-                <w:color w:val="000000"/>
-                <w:sz w:val="20"/>
-                <w:szCs w:val="20"/>
-                <w:u w:val="none"/>
-                <w:shd w:fill="auto" w:val="clear"/>
-                <w:vertAlign w:val="baseline"/>
-              </w:rPr>
-            </w:pPr>
-            <w:r>
-              <w:rPr>
-                <w:rtl w:val="0"/>
-              </w:rPr>
-            </w:r>
-          </w:p>
-        </w:tc>
-        <w:tc>
-          <w:tcPr>
-            <w:tcBorders>
-              <w:left w:color="000000" w:space="0" w:sz="6" w:val="single"/>
-              <w:bottom w:color="000000" w:space="0" w:sz="6" w:val="single"/>
-            </w:tcBorders>
-            <w:vAlign w:val="top"/>
-          </w:tcPr>
-          <w:p>
-            <w:pPr>
-              <w:keepNext w:val="0"/>
-              <w:keepLines w:val="1"/>
-              <w:widowControl w:val="0"/>
-              <w:pBdr>
-                <w:top w:space="0" w:sz="0" w:val="nil"/>
-                <w:left w:space="0" w:sz="0" w:val="nil"/>
-                <w:bottom w:space="0" w:sz="0" w:val="nil"/>
-                <w:right w:space="0" w:sz="0" w:val="nil"/>
-                <w:between w:space="0" w:sz="0" w:val="nil"/>
-              </w:pBdr>
-              <w:shd w:fill="auto" w:val="clear"/>
-              <w:spacing w:after="120" w:before="0" w:line="240" w:lineRule="auto"/>
-              <w:ind w:left="0" w:right="0" w:firstLine="0"/>
-              <w:jc w:val="left"/>
-              <w:rPr>
-                <w:rFonts w:ascii="Times New Roman" w:cs="Times New Roman" w:eastAsia="Times New Roman" w:hAnsi="Times New Roman"/>
-                <w:b w:val="0"/>
-                <w:i w:val="0"/>
-                <w:smallCaps w:val="0"/>
-                <w:strike w:val="0"/>
-                <w:color w:val="000000"/>
-                <w:sz w:val="20"/>
-                <w:szCs w:val="20"/>
-                <w:u w:val="none"/>
-                <w:shd w:fill="auto" w:val="clear"/>
-                <w:vertAlign w:val="baseline"/>
-              </w:rPr>
-            </w:pPr>
-            <w:r>
-              <w:rPr>
-                <w:rtl w:val="0"/>
-              </w:rPr>
-            </w:r>
-          </w:p>
-        </w:tc>
-        <w:tc>
-          <w:tcPr>
-            <w:tcBorders>
-              <w:left w:color="000000" w:space="0" w:sz="6" w:val="single"/>
-              <w:bottom w:color="000000" w:space="0" w:sz="6" w:val="single"/>
-            </w:tcBorders>
-            <w:vAlign w:val="top"/>
-          </w:tcPr>
-          <w:p>
-            <w:pPr>
-              <w:keepNext w:val="0"/>
-              <w:keepLines w:val="0"/>
-              <w:widowControl w:val="0"/>
-              <w:pBdr>
-                <w:top w:space="0" w:sz="0" w:val="nil"/>
-                <w:left w:space="0" w:sz="0" w:val="nil"/>
-                <w:bottom w:space="0" w:sz="0" w:val="nil"/>
-                <w:right w:space="0" w:sz="0" w:val="nil"/>
-                <w:between w:space="0" w:sz="0" w:val="nil"/>
-              </w:pBdr>
-              <w:shd w:fill="auto" w:val="clear"/>
-              <w:spacing w:after="0" w:before="80" w:line="240" w:lineRule="auto"/>
-              <w:ind w:left="0" w:right="0" w:firstLine="0"/>
-              <w:jc w:val="center"/>
-              <w:rPr>
-                <w:rFonts w:ascii="Times New Roman" w:cs="Times New Roman" w:eastAsia="Times New Roman" w:hAnsi="Times New Roman"/>
-                <w:b w:val="0"/>
-                <w:i w:val="0"/>
-                <w:smallCaps w:val="0"/>
-                <w:strike w:val="0"/>
-                <w:color w:val="000000"/>
-                <w:sz w:val="20"/>
-                <w:szCs w:val="20"/>
-                <w:u w:val="none"/>
-                <w:shd w:fill="auto" w:val="clear"/>
-                <w:vertAlign w:val="baseline"/>
-              </w:rPr>
-            </w:pPr>
-            <w:r>
-              <w:rPr>
-                <w:rtl w:val="0"/>
-              </w:rPr>
-            </w:r>
-          </w:p>
-        </w:tc>
-        <w:tc>
-          <w:tcPr>
-            <w:tcBorders>
-              <w:left w:color="000000" w:space="0" w:sz="6" w:val="single"/>
-              <w:bottom w:color="000000" w:space="0" w:sz="6" w:val="single"/>
-              <w:right w:color="000000" w:space="0" w:sz="6" w:val="single"/>
-            </w:tcBorders>
-            <w:vAlign w:val="top"/>
-          </w:tcPr>
-          <w:p>
-            <w:pPr>
-              <w:keepNext w:val="0"/>
-              <w:keepLines w:val="0"/>
-              <w:widowControl w:val="0"/>
-              <w:pBdr>
-                <w:top w:space="0" w:sz="0" w:val="nil"/>
-                <w:left w:space="0" w:sz="0" w:val="nil"/>
-                <w:bottom w:space="0" w:sz="0" w:val="nil"/>
-                <w:right w:space="0" w:sz="0" w:val="nil"/>
-                <w:between w:space="0" w:sz="0" w:val="nil"/>
-              </w:pBdr>
-              <w:shd w:fill="auto" w:val="clear"/>
-              <w:spacing w:after="0" w:before="80" w:line="240" w:lineRule="auto"/>
-              <w:ind w:left="0" w:right="0" w:firstLine="0"/>
-              <w:jc w:val="center"/>
-              <w:rPr>
-                <w:rFonts w:ascii="Times New Roman" w:cs="Times New Roman" w:eastAsia="Times New Roman" w:hAnsi="Times New Roman"/>
-                <w:b w:val="0"/>
-                <w:i w:val="0"/>
-                <w:smallCaps w:val="0"/>
-                <w:strike w:val="0"/>
-                <w:color w:val="000000"/>
-                <w:sz w:val="20"/>
-                <w:szCs w:val="20"/>
-                <w:u w:val="none"/>
-                <w:shd w:fill="auto" w:val="clear"/>
-                <w:vertAlign w:val="baseline"/>
-              </w:rPr>
             </w:pPr>
             <w:r>
               <w:rPr>
@@ -32617,7 +31543,20 @@
               <w:vertAlign w:val="baseline"/>
               <w:rtl w:val="0"/>
             </w:rPr>
-            <w:t xml:space="preserve">  Versão: 1.0</w:t>
+            <w:t xml:space="preserve">  Versão: </w:t>
+          </w:r>
+          <w:r>
+            <w:rPr>
+              <w:rtl w:val="0"/>
+            </w:rPr>
+            <w:t xml:space="preserve">2</w:t>
+          </w:r>
+          <w:r>
+            <w:rPr>
+              <w:vertAlign w:val="baseline"/>
+              <w:rtl w:val="0"/>
+            </w:rPr>
+            <w:t xml:space="preserve">.0</w:t>
           </w:r>
         </w:p>
       </w:tc>
@@ -32673,7 +31612,33 @@
               <w:vertAlign w:val="baseline"/>
               <w:rtl w:val="0"/>
             </w:rPr>
-            <w:t xml:space="preserve">  Data da Versão: XX/XX/202</w:t>
+            <w:t xml:space="preserve">  Data da Versão: </w:t>
+          </w:r>
+          <w:r>
+            <w:rPr>
+              <w:rtl w:val="0"/>
+            </w:rPr>
+            <w:t xml:space="preserve">21</w:t>
+          </w:r>
+          <w:r>
+            <w:rPr>
+              <w:vertAlign w:val="baseline"/>
+              <w:rtl w:val="0"/>
+            </w:rPr>
+            <w:t xml:space="preserve">/</w:t>
+          </w:r>
+          <w:r>
+            <w:rPr>
+              <w:rtl w:val="0"/>
+            </w:rPr>
+            <w:t xml:space="preserve">08</w:t>
+          </w:r>
+          <w:r>
+            <w:rPr>
+              <w:vertAlign w:val="baseline"/>
+              <w:rtl w:val="0"/>
+            </w:rPr>
+            <w:t xml:space="preserve">/202</w:t>
           </w:r>
           <w:r>
             <w:rPr>

</xml_diff>

<commit_message>
Edição nos grupos de Testes/Desenvolvimento
</commit_message>
<xml_diff>
--- a/Proj01 - ChamaWeb/documentacao/Casos de Uso, Cenários, Estimativa de Esforços e Sprints de Desenvolvimento - Chamaweb.docx
+++ b/Proj01 - ChamaWeb/documentacao/Casos de Uso, Cenários, Estimativa de Esforços e Sprints de Desenvolvimento - Chamaweb.docx
@@ -29042,7 +29042,7 @@
               <w:rPr>
                 <w:rtl w:val="0"/>
               </w:rPr>
-              <w:t xml:space="preserve">Pedro/Lucas/Magrão</w:t>
+              <w:t xml:space="preserve">Pedro/Thales</w:t>
             </w:r>
           </w:p>
         </w:tc>
@@ -29141,7 +29141,7 @@
               <w:rPr>
                 <w:rtl w:val="0"/>
               </w:rPr>
-              <w:t xml:space="preserve">Pedro/Lucas/Magrão</w:t>
+              <w:t xml:space="preserve">Pedro/Thales</w:t>
             </w:r>
           </w:p>
         </w:tc>
@@ -29257,7 +29257,7 @@
               <w:rPr>
                 <w:rtl w:val="0"/>
               </w:rPr>
-              <w:t xml:space="preserve">Pedro/Lucas/Magrão</w:t>
+              <w:t xml:space="preserve">Pedro/Thales</w:t>
             </w:r>
           </w:p>
         </w:tc>
@@ -29344,7 +29344,7 @@
               <w:rPr>
                 <w:rtl w:val="0"/>
               </w:rPr>
-              <w:t xml:space="preserve">Pedro/Lucas/Magrão</w:t>
+              <w:t xml:space="preserve">Pedro/Thales</w:t>
             </w:r>
           </w:p>
         </w:tc>
@@ -29431,7 +29431,7 @@
               <w:rPr>
                 <w:rtl w:val="0"/>
               </w:rPr>
-              <w:t xml:space="preserve">Pedro/Lucas/Magrão</w:t>
+              <w:t xml:space="preserve">Pedro/Thales</w:t>
             </w:r>
           </w:p>
         </w:tc>
@@ -29518,7 +29518,7 @@
               <w:rPr>
                 <w:rtl w:val="0"/>
               </w:rPr>
-              <w:t xml:space="preserve">Lais/Vinicius</w:t>
+              <w:t xml:space="preserve">Lais/Lucas/Matheus</w:t>
             </w:r>
           </w:p>
         </w:tc>
@@ -29605,7 +29605,7 @@
               <w:rPr>
                 <w:rtl w:val="0"/>
               </w:rPr>
-              <w:t xml:space="preserve">Lais/Vinicius</w:t>
+              <w:t xml:space="preserve">Lais/Lucas/Matheus</w:t>
             </w:r>
           </w:p>
         </w:tc>
@@ -29691,7 +29691,7 @@
               <w:rPr>
                 <w:rtl w:val="0"/>
               </w:rPr>
-              <w:t xml:space="preserve">Lais/Vinicius</w:t>
+              <w:t xml:space="preserve">Lais/Lucas/Matheus</w:t>
             </w:r>
           </w:p>
         </w:tc>
@@ -29789,7 +29789,7 @@
               <w:rPr>
                 <w:rtl w:val="0"/>
               </w:rPr>
-              <w:t xml:space="preserve">Rehder/Tales</w:t>
+              <w:t xml:space="preserve">Gabriel/Vinicius</w:t>
             </w:r>
           </w:p>
         </w:tc>
@@ -29887,7 +29887,7 @@
               <w:rPr>
                 <w:rtl w:val="0"/>
               </w:rPr>
-              <w:t xml:space="preserve">Rehder/Tales</w:t>
+              <w:t xml:space="preserve">Gabriel/Vinicius</w:t>
             </w:r>
           </w:p>
         </w:tc>
@@ -29985,7 +29985,7 @@
               <w:rPr>
                 <w:rtl w:val="0"/>
               </w:rPr>
-              <w:t xml:space="preserve">Rehder/Tales</w:t>
+              <w:t xml:space="preserve">Gabriel/Vinicius</w:t>
             </w:r>
           </w:p>
         </w:tc>
@@ -30083,7 +30083,7 @@
               <w:rPr>
                 <w:rtl w:val="0"/>
               </w:rPr>
-              <w:t xml:space="preserve">Rehder/Tales</w:t>
+              <w:t xml:space="preserve">Gabriel/Vinicius</w:t>
             </w:r>
           </w:p>
         </w:tc>
@@ -30181,7 +30181,7 @@
               <w:rPr>
                 <w:rtl w:val="0"/>
               </w:rPr>
-              <w:t xml:space="preserve">Lais/Vinicius</w:t>
+              <w:t xml:space="preserve">Lais/Lucas/Matheus</w:t>
             </w:r>
           </w:p>
         </w:tc>
@@ -30279,7 +30279,7 @@
               <w:rPr>
                 <w:rtl w:val="0"/>
               </w:rPr>
-              <w:t xml:space="preserve">Lais/Vinicius</w:t>
+              <w:t xml:space="preserve">Lais/Lucas/Matheus</w:t>
             </w:r>
           </w:p>
         </w:tc>

</xml_diff>